<commit_message>
Updated Report, Q4, Q6 and Q7
Updated code and report to reflect progress
</commit_message>
<xml_diff>
--- a/Coursework 2/FTSReport.docx
+++ b/Coursework 2/FTSReport.docx
@@ -1,6 +1,6 @@
 
 <file path=word/document.xml><?xml version="1.0" encoding="utf-8"?>
-<w:document xmlns:wpc="http://schemas.microsoft.com/office/word/2010/wordprocessingCanvas" xmlns:mc="http://schemas.openxmlformats.org/markup-compatibility/2006" xmlns:o="urn:schemas-microsoft-com:office:office" xmlns:r="http://schemas.openxmlformats.org/officeDocument/2006/relationships" xmlns:m="http://schemas.openxmlformats.org/officeDocument/2006/math" xmlns:v="urn:schemas-microsoft-com:vml" xmlns:wp14="http://schemas.microsoft.com/office/word/2010/wordprocessingDrawing" xmlns:wp="http://schemas.openxmlformats.org/drawingml/2006/wordprocessingDrawing" xmlns:w10="urn:schemas-microsoft-com:office:word" xmlns:w="http://schemas.openxmlformats.org/wordprocessingml/2006/main" xmlns:w14="http://schemas.microsoft.com/office/word/2010/wordml" xmlns:wpg="http://schemas.microsoft.com/office/word/2010/wordprocessingGroup" xmlns:wpi="http://schemas.microsoft.com/office/word/2010/wordprocessingInk" xmlns:wne="http://schemas.microsoft.com/office/word/2006/wordml" xmlns:wps="http://schemas.microsoft.com/office/word/2010/wordprocessingShape" mc:Ignorable="w14 wp14">
+<w:document xmlns:wpc="http://schemas.microsoft.com/office/word/2010/wordprocessingCanvas" xmlns:mc="http://schemas.openxmlformats.org/markup-compatibility/2006" xmlns:o="urn:schemas-microsoft-com:office:office" xmlns:r="http://schemas.openxmlformats.org/officeDocument/2006/relationships" xmlns:m="http://schemas.openxmlformats.org/officeDocument/2006/math" xmlns:v="urn:schemas-microsoft-com:vml" xmlns:wp14="http://schemas.microsoft.com/office/word/2010/wordprocessingDrawing" xmlns:wp="http://schemas.openxmlformats.org/drawingml/2006/wordprocessingDrawing" xmlns:w10="urn:schemas-microsoft-com:office:word" xmlns:w="http://schemas.openxmlformats.org/wordprocessingml/2006/main" xmlns:w14="http://schemas.microsoft.com/office/word/2010/wordml" xmlns:w15="http://schemas.microsoft.com/office/word/2012/wordml" xmlns:wpg="http://schemas.microsoft.com/office/word/2010/wordprocessingGroup" xmlns:wpi="http://schemas.microsoft.com/office/word/2010/wordprocessingInk" xmlns:wne="http://schemas.microsoft.com/office/word/2006/wordml" xmlns:wps="http://schemas.microsoft.com/office/word/2010/wordprocessingShape" mc:Ignorable="w14 w15 wp14">
   <w:body>
     <w:p>
       <w:pPr>
@@ -1204,7 +1204,7 @@
       <w:r>
         <w:rPr>
           <w:noProof/>
-          <w:lang w:eastAsia="zh-CN"/>
+          <w:lang w:eastAsia="en-GB"/>
         </w:rPr>
         <w:drawing>
           <wp:inline distT="0" distB="0" distL="0" distR="0">
@@ -1224,7 +1224,7 @@
                     </pic:cNvPicPr>
                   </pic:nvPicPr>
                   <pic:blipFill rotWithShape="1">
-                    <a:blip r:embed="rId8">
+                    <a:blip r:embed="rId7">
                       <a:extLst>
                         <a:ext uri="{28A0092B-C50C-407E-A947-70E740481C1C}">
                           <a14:useLocalDpi xmlns:a14="http://schemas.microsoft.com/office/drawing/2010/main" val="0"/>
@@ -1755,7 +1755,7 @@
       <w:r>
         <w:rPr>
           <w:noProof/>
-          <w:lang w:eastAsia="zh-CN"/>
+          <w:lang w:eastAsia="en-GB"/>
         </w:rPr>
         <w:drawing>
           <wp:inline distT="0" distB="0" distL="0" distR="0">
@@ -1775,7 +1775,7 @@
                     </pic:cNvPicPr>
                   </pic:nvPicPr>
                   <pic:blipFill rotWithShape="1">
-                    <a:blip r:embed="rId9">
+                    <a:blip r:embed="rId8">
                       <a:extLst>
                         <a:ext uri="{28A0092B-C50C-407E-A947-70E740481C1C}">
                           <a14:useLocalDpi xmlns:a14="http://schemas.microsoft.com/office/drawing/2010/main" val="0"/>
@@ -2725,7 +2725,64 @@
           <w:b w:val="0"/>
           <w:bCs w:val="0"/>
         </w:rPr>
-        <w:t>%%</w:t>
+        <w:t>To maintain a constant resistance at high frequencies the radius of the wire used needs to be reduced. This causes the critical frequency of the wire to increase as skin depth effects are reduced. However, by changing the radius of the wire the inductance will also change. To</w:t>
+      </w:r>
+      <w:r>
+        <w:rPr>
+          <w:rStyle w:val="Strong"/>
+          <w:b w:val="0"/>
+          <w:bCs w:val="0"/>
+        </w:rPr>
+        <w:t xml:space="preserve"> counteract </w:t>
+      </w:r>
+      <w:r>
+        <w:rPr>
+          <w:rStyle w:val="Strong"/>
+          <w:b w:val="0"/>
+          <w:bCs w:val="0"/>
+        </w:rPr>
+        <w:t>this</w:t>
+      </w:r>
+      <w:r>
+        <w:rPr>
+          <w:rStyle w:val="Strong"/>
+          <w:b w:val="0"/>
+          <w:bCs w:val="0"/>
+        </w:rPr>
+        <w:t xml:space="preserve"> </w:t>
+      </w:r>
+      <w:r>
+        <w:rPr>
+          <w:rStyle w:val="Strong"/>
+          <w:b w:val="0"/>
+          <w:bCs w:val="0"/>
+        </w:rPr>
+        <w:t xml:space="preserve">a </w:t>
+      </w:r>
+      <w:r>
+        <w:rPr>
+          <w:rStyle w:val="Strong"/>
+          <w:b w:val="0"/>
+          <w:bCs w:val="0"/>
+        </w:rPr>
+        <w:lastRenderedPageBreak/>
+        <w:t>stranded wire with individually insulated conductors can be used, each wire has a radius less than the skin depth at a high frequency and are individually insulated to avoid the wires shorting with each other.</w:t>
+      </w:r>
+      <w:r>
+        <w:rPr>
+          <w:rStyle w:val="Strong"/>
+          <w:b w:val="0"/>
+          <w:bCs w:val="0"/>
+        </w:rPr>
+        <w:t xml:space="preserve"> The wires are twisted together such that the changes in the electromagnetic field </w:t>
+      </w:r>
+      <w:r>
+        <w:rPr>
+          <w:rStyle w:val="Strong"/>
+          <w:b w:val="0"/>
+          <w:bCs w:val="0"/>
+        </w:rPr>
+        <w:t>do not affect the resistance of the conductor.</w:t>
       </w:r>
     </w:p>
     <w:p>
@@ -2751,7 +2808,6 @@
           <w:color w:val="auto"/>
           <w:sz w:val="28"/>
         </w:rPr>
-        <w:lastRenderedPageBreak/>
         <w:t>Question 3</w:t>
       </w:r>
     </w:p>
@@ -2768,6 +2824,67 @@
           <w:bCs/>
         </w:rPr>
         <w:t>Design</w:t>
+      </w:r>
+    </w:p>
+    <w:p>
+      <w:pPr>
+        <w:rPr>
+          <w:bCs/>
+        </w:rPr>
+      </w:pPr>
+      <w:r>
+        <w:rPr>
+          <w:bCs/>
+        </w:rPr>
+        <w:t xml:space="preserve">Blah </w:t>
+      </w:r>
+      <w:proofErr w:type="spellStart"/>
+      <w:r>
+        <w:rPr>
+          <w:bCs/>
+        </w:rPr>
+        <w:t>blah</w:t>
+      </w:r>
+      <w:proofErr w:type="spellEnd"/>
+      <w:r>
+        <w:rPr>
+          <w:bCs/>
+        </w:rPr>
+        <w:t xml:space="preserve"> </w:t>
+      </w:r>
+      <w:proofErr w:type="spellStart"/>
+      <w:r>
+        <w:rPr>
+          <w:bCs/>
+        </w:rPr>
+        <w:t>blah</w:t>
+      </w:r>
+      <w:proofErr w:type="spellEnd"/>
+      <w:r>
+        <w:rPr>
+          <w:bCs/>
+        </w:rPr>
+        <w:t xml:space="preserve"> design</w:t>
+      </w:r>
+    </w:p>
+    <w:p>
+      <w:pPr>
+        <w:jc w:val="center"/>
+        <w:rPr>
+          <w:b/>
+        </w:rPr>
+      </w:pPr>
+      <w:r>
+        <w:rPr>
+          <w:b/>
+        </w:rPr>
+        <w:t xml:space="preserve">Figure </w:t>
+      </w:r>
+      <w:r>
+        <w:rPr>
+          <w:b/>
+        </w:rPr>
+        <w:t>3: Ratio of Frequency to DC Resistance</w:t>
       </w:r>
     </w:p>
     <w:p/>
@@ -3316,8 +3433,9 @@
         <w:rPr>
           <w:rFonts w:eastAsiaTheme="minorEastAsia"/>
           <w:noProof/>
-          <w:lang w:eastAsia="zh-CN"/>
-        </w:rPr>
+          <w:lang w:eastAsia="en-GB"/>
+        </w:rPr>
+        <w:lastRenderedPageBreak/>
         <w:drawing>
           <wp:inline distT="0" distB="0" distL="0" distR="0">
             <wp:extent cx="5313218" cy="3830114"/>
@@ -3334,7 +3452,7 @@
                     <pic:cNvPicPr/>
                   </pic:nvPicPr>
                   <pic:blipFill rotWithShape="1">
-                    <a:blip r:embed="rId10">
+                    <a:blip r:embed="rId9">
                       <a:extLst>
                         <a:ext uri="{28A0092B-C50C-407E-A947-70E740481C1C}">
                           <a14:useLocalDpi xmlns:a14="http://schemas.microsoft.com/office/drawing/2010/main" val="0"/>
@@ -3379,7 +3497,19 @@
         <w:rPr>
           <w:rStyle w:val="Strong"/>
         </w:rPr>
-        <w:t xml:space="preserve">Figure X: </w:t>
+        <w:t xml:space="preserve">Figure </w:t>
+      </w:r>
+      <w:r>
+        <w:rPr>
+          <w:rStyle w:val="Strong"/>
+        </w:rPr>
+        <w:t>4</w:t>
+      </w:r>
+      <w:r>
+        <w:rPr>
+          <w:rStyle w:val="Strong"/>
+        </w:rPr>
+        <w:t xml:space="preserve">: </w:t>
       </w:r>
       <w:proofErr w:type="gramStart"/>
       <w:r>
@@ -3620,7 +3750,6 @@
           <w:b/>
           <w:bCs/>
         </w:rPr>
-        <w:lastRenderedPageBreak/>
         <w:t>Part D</w:t>
       </w:r>
     </w:p>
@@ -3659,7 +3788,7 @@
           <w:rStyle w:val="Strong"/>
           <w:b w:val="0"/>
         </w:rPr>
-        <w:t>, shown in figure X</w:t>
+        <w:t>, shown in figure 5</w:t>
       </w:r>
       <w:r>
         <w:rPr>
@@ -4563,6 +4692,7 @@
           <w:sz w:val="20"/>
           <w:szCs w:val="20"/>
         </w:rPr>
+        <w:lastRenderedPageBreak/>
         <w:t>Lest = (T^2)</w:t>
       </w:r>
       <w:proofErr w:type="gramStart"/>
@@ -4704,7 +4834,7 @@
         <w:rPr>
           <w:bCs/>
           <w:noProof/>
-          <w:lang w:eastAsia="zh-CN"/>
+          <w:lang w:eastAsia="en-GB"/>
         </w:rPr>
         <w:drawing>
           <wp:inline distT="0" distB="0" distL="0" distR="0">
@@ -4722,7 +4852,7 @@
                     <pic:cNvPicPr/>
                   </pic:nvPicPr>
                   <pic:blipFill rotWithShape="1">
-                    <a:blip r:embed="rId11">
+                    <a:blip r:embed="rId10">
                       <a:extLst>
                         <a:ext uri="{28A0092B-C50C-407E-A947-70E740481C1C}">
                           <a14:useLocalDpi xmlns:a14="http://schemas.microsoft.com/office/drawing/2010/main" val="0"/>
@@ -4767,7 +4897,13 @@
         <w:rPr>
           <w:rStyle w:val="Strong"/>
         </w:rPr>
-        <w:t>Figure X: Discharge Current at 30kV</w:t>
+        <w:t>Figure 5</w:t>
+      </w:r>
+      <w:r>
+        <w:rPr>
+          <w:rStyle w:val="Strong"/>
+        </w:rPr>
+        <w:t>: Discharge Current at 30kV</w:t>
       </w:r>
     </w:p>
     <w:p>
@@ -4798,7 +4934,6 @@
           <w:b/>
           <w:bCs/>
         </w:rPr>
-        <w:lastRenderedPageBreak/>
         <w:t>Part E</w:t>
       </w:r>
     </w:p>
@@ -4830,7 +4965,7 @@
         <w:rPr>
           <w:rStyle w:val="Strong"/>
         </w:rPr>
-        <w:t>0.13</w:t>
+        <w:t>0.14</w:t>
       </w:r>
       <w:r>
         <w:rPr>
@@ -4856,7 +4991,25 @@
         <w:rPr>
           <w:rStyle w:val="Strong"/>
         </w:rPr>
-        <w:t>26.52n</w:t>
+        <w:t>26</w:t>
+      </w:r>
+      <w:r>
+        <w:rPr>
+          <w:rStyle w:val="Strong"/>
+        </w:rPr>
+        <w:t>.</w:t>
+      </w:r>
+      <w:r>
+        <w:rPr>
+          <w:rStyle w:val="Strong"/>
+        </w:rPr>
+        <w:t>83</w:t>
+      </w:r>
+      <w:r>
+        <w:rPr>
+          <w:rStyle w:val="Strong"/>
+        </w:rPr>
+        <w:t>n</w:t>
       </w:r>
       <w:r>
         <w:rPr>
@@ -4875,7 +5028,19 @@
         <w:rPr>
           <w:rStyle w:val="Strong"/>
         </w:rPr>
-        <w:t>6m</w:t>
+        <w:t>6</w:t>
+      </w:r>
+      <w:r>
+        <w:rPr>
+          <w:rStyle w:val="Strong"/>
+        </w:rPr>
+        <w:t>.4</w:t>
+      </w:r>
+      <w:r>
+        <w:rPr>
+          <w:rStyle w:val="Strong"/>
+        </w:rPr>
+        <w:t>m</w:t>
       </w:r>
       <w:r>
         <w:rPr>
@@ -4917,104 +5082,140 @@
           <w:rStyle w:val="Strong"/>
           <w:b w:val="0"/>
         </w:rPr>
-        <w:t xml:space="preserve">t) produces the graph shown in figure X. From this dataset the values of L and </w:t>
-      </w:r>
-      <w:proofErr w:type="spellStart"/>
+        <w:t>t) prod</w:t>
+      </w:r>
       <w:r>
         <w:rPr>
           <w:rStyle w:val="Strong"/>
           <w:b w:val="0"/>
         </w:rPr>
-        <w:t>R are</w:t>
-      </w:r>
-      <w:proofErr w:type="spellEnd"/>
+        <w:t>uces the graph shown in figure 6</w:t>
+      </w:r>
       <w:r>
         <w:rPr>
           <w:rStyle w:val="Strong"/>
           <w:b w:val="0"/>
         </w:rPr>
-        <w:t xml:space="preserve"> estimated as</w:t>
-      </w:r>
-      <w:r>
-        <w:rPr>
-          <w:rStyle w:val="Strong"/>
-        </w:rPr>
-        <w:t xml:space="preserve"> 1.20n</w:t>
-      </w:r>
-      <w:r>
-        <w:rPr>
-          <w:rStyle w:val="Strong"/>
-        </w:rPr>
-        <w:t xml:space="preserve">H </w:t>
-      </w:r>
+        <w:t xml:space="preserve">. From this dataset the values of L and </w:t>
+      </w:r>
+      <w:proofErr w:type="spellStart"/>
       <w:r>
         <w:rPr>
           <w:rStyle w:val="Strong"/>
           <w:b w:val="0"/>
         </w:rPr>
-        <w:t>and</w:t>
-      </w:r>
-      <w:r>
-        <w:rPr>
-          <w:rStyle w:val="Strong"/>
-        </w:rPr>
-        <w:t xml:space="preserve"> </w:t>
-      </w:r>
-      <w:r>
-        <w:rPr>
-          <w:rStyle w:val="Strong"/>
-        </w:rPr>
-        <w:t>13</w:t>
-      </w:r>
-      <w:r>
-        <w:rPr>
-          <w:rStyle w:val="Strong"/>
-        </w:rPr>
-        <w:t>mΩ</w:t>
-      </w:r>
+        <w:t>R are</w:t>
+      </w:r>
+      <w:proofErr w:type="spellEnd"/>
       <w:r>
         <w:rPr>
           <w:rStyle w:val="Strong"/>
           <w:b w:val="0"/>
         </w:rPr>
-        <w:t xml:space="preserve"> respectively producing errors of </w:t>
+        <w:t xml:space="preserve"> estimated as</w:t>
       </w:r>
       <w:r>
         <w:rPr>
           <w:rStyle w:val="Strong"/>
         </w:rPr>
-        <w:t>95.5</w:t>
+        <w:t xml:space="preserve"> </w:t>
       </w:r>
       <w:r>
         <w:rPr>
           <w:rStyle w:val="Strong"/>
         </w:rPr>
-        <w:t xml:space="preserve">% </w:t>
+        <w:t>26.39</w:t>
+      </w:r>
+      <w:r>
+        <w:rPr>
+          <w:rStyle w:val="Strong"/>
+        </w:rPr>
+        <w:t>n</w:t>
+      </w:r>
+      <w:r>
+        <w:rPr>
+          <w:rStyle w:val="Strong"/>
+        </w:rPr>
+        <w:t xml:space="preserve">H </w:t>
       </w:r>
       <w:r>
         <w:rPr>
           <w:rStyle w:val="Strong"/>
           <w:b w:val="0"/>
         </w:rPr>
-        <w:t xml:space="preserve">and </w:t>
+        <w:t>and</w:t>
       </w:r>
       <w:r>
         <w:rPr>
           <w:rStyle w:val="Strong"/>
         </w:rPr>
-        <w:t>78.6</w:t>
+        <w:t xml:space="preserve"> </w:t>
       </w:r>
       <w:r>
         <w:rPr>
           <w:rStyle w:val="Strong"/>
         </w:rPr>
-        <w:t>%</w:t>
+        <w:t>6.5</w:t>
+      </w:r>
+      <w:r>
+        <w:rPr>
+          <w:rStyle w:val="Strong"/>
+        </w:rPr>
+        <w:t>mΩ</w:t>
       </w:r>
       <w:r>
         <w:rPr>
           <w:rStyle w:val="Strong"/>
           <w:b w:val="0"/>
         </w:rPr>
+        <w:t xml:space="preserve"> respectively producing errors of </w:t>
+      </w:r>
+      <w:r>
+        <w:rPr>
+          <w:rStyle w:val="Strong"/>
+          <w:bCs w:val="0"/>
+        </w:rPr>
+        <w:t>2.2</w:t>
+      </w:r>
+      <w:r>
+        <w:rPr>
+          <w:rStyle w:val="Strong"/>
+          <w:bCs w:val="0"/>
+        </w:rPr>
+        <w:t>%</w:t>
+      </w:r>
+      <w:r>
+        <w:rPr>
+          <w:rStyle w:val="Strong"/>
+        </w:rPr>
+        <w:t xml:space="preserve"> </w:t>
+      </w:r>
+      <w:r>
+        <w:rPr>
+          <w:rStyle w:val="Strong"/>
+          <w:b w:val="0"/>
+        </w:rPr>
+        <w:t xml:space="preserve">and </w:t>
+      </w:r>
+      <w:r>
+        <w:rPr>
+          <w:rStyle w:val="Strong"/>
+          <w:bCs w:val="0"/>
+        </w:rPr>
+        <w:t>2.2</w:t>
+      </w:r>
+      <w:r>
+        <w:rPr>
+          <w:rStyle w:val="Strong"/>
+          <w:bCs w:val="0"/>
+        </w:rPr>
+        <w:t>%</w:t>
+      </w:r>
+      <w:r>
+        <w:rPr>
+          <w:rStyle w:val="Strong"/>
+          <w:b w:val="0"/>
+        </w:rPr>
         <w:t>.</w:t>
       </w:r>
     </w:p>
@@ -5025,8 +5226,9 @@
       <w:r>
         <w:rPr>
           <w:noProof/>
-          <w:lang w:eastAsia="zh-CN"/>
-        </w:rPr>
+          <w:lang w:eastAsia="en-GB"/>
+        </w:rPr>
+        <w:lastRenderedPageBreak/>
         <w:drawing>
           <wp:inline distT="0" distB="0" distL="0" distR="0">
             <wp:extent cx="5408762" cy="4717184"/>
@@ -5043,7 +5245,7 @@
                     <pic:cNvPicPr/>
                   </pic:nvPicPr>
                   <pic:blipFill rotWithShape="1">
-                    <a:blip r:embed="rId12">
+                    <a:blip r:embed="rId11">
                       <a:extLst>
                         <a:ext uri="{28A0092B-C50C-407E-A947-70E740481C1C}">
                           <a14:useLocalDpi xmlns:a14="http://schemas.microsoft.com/office/drawing/2010/main" val="0"/>
@@ -5076,8 +5278,6 @@
           </wp:inline>
         </w:drawing>
       </w:r>
-      <w:bookmarkStart w:id="0" w:name="_GoBack"/>
-      <w:bookmarkEnd w:id="0"/>
     </w:p>
     <w:p>
       <w:pPr>
@@ -5090,38 +5290,40 @@
         <w:rPr>
           <w:rStyle w:val="Strong"/>
         </w:rPr>
-        <w:t>Figure X: Discharge Current for 27kV</w:t>
-      </w:r>
-    </w:p>
-    <w:p>
-      <w:pPr>
+        <w:t>Figure 6</w:t>
+      </w:r>
+      <w:r>
+        <w:rPr>
+          <w:rStyle w:val="Strong"/>
+        </w:rPr>
+        <w:t>: Discharge Current for 27kV</w:t>
+      </w:r>
+    </w:p>
+    <w:p>
+      <w:r>
         <w:rPr>
           <w:b/>
           <w:bCs/>
         </w:rPr>
-      </w:pPr>
-      <w:r>
-        <w:rPr>
-          <w:b/>
-          <w:bCs/>
-        </w:rPr>
         <w:t>Part F</w:t>
       </w:r>
     </w:p>
     <w:p>
       <w:r>
-        <w:t>%%</w:t>
-      </w:r>
-    </w:p>
-    <w:p>
-      <w:pPr>
-        <w:pStyle w:val="Heading1"/>
-        <w:rPr>
-          <w:b/>
-          <w:color w:val="auto"/>
-          <w:sz w:val="28"/>
-        </w:rPr>
-      </w:pPr>
+        <w:t xml:space="preserve">The equations to calculate inductance and resistance derived from equations (1) and (2) use the </w:t>
+      </w:r>
+      <w:r>
+        <w:t xml:space="preserve">maximum current and charging voltage of the </w:t>
+      </w:r>
+      <w:r>
+        <w:t>circuit</w:t>
+      </w:r>
+      <w:r>
+        <w:t xml:space="preserve">. </w:t>
+      </w:r>
+      <w:r>
+        <w:t>At this time the electromagnetic force created by this current can cause the inductors to move. This appears as an increase on the resistance of the circuit. The simplified calibration shot equations take into account the discharge period of the circuit which reduces the effect of the conductor movement under large current discharge.</w:t>
+      </w:r>
     </w:p>
     <w:p>
       <w:pPr>
@@ -5174,14 +5376,20 @@
     </w:p>
     <w:p>
       <w:r>
-        <w:t>Figure X shows the voltage pulse for the three cases.</w:t>
+        <w:t xml:space="preserve">Figure </w:t>
+      </w:r>
+      <w:r>
+        <w:t>7</w:t>
+      </w:r>
+      <w:r>
+        <w:t xml:space="preserve"> shows the voltage pulse for the three cases.</w:t>
       </w:r>
     </w:p>
     <w:p>
       <w:r>
         <w:rPr>
           <w:noProof/>
-          <w:lang w:eastAsia="zh-CN"/>
+          <w:lang w:eastAsia="en-GB"/>
         </w:rPr>
         <w:drawing>
           <wp:inline distT="0" distB="0" distL="0" distR="0">
@@ -5199,7 +5407,7 @@
                     <pic:cNvPicPr/>
                   </pic:nvPicPr>
                   <pic:blipFill rotWithShape="1">
-                    <a:blip r:embed="rId13">
+                    <a:blip r:embed="rId12">
                       <a:extLst>
                         <a:ext uri="{28A0092B-C50C-407E-A947-70E740481C1C}">
                           <a14:useLocalDpi xmlns:a14="http://schemas.microsoft.com/office/drawing/2010/main" val="0"/>
@@ -5244,7 +5452,13 @@
         <w:rPr>
           <w:rStyle w:val="Strong"/>
         </w:rPr>
-        <w:t xml:space="preserve">Figure X: Voltage Pulse at time </w:t>
+        <w:t>Figure 7</w:t>
+      </w:r>
+      <w:r>
+        <w:rPr>
+          <w:rStyle w:val="Strong"/>
+        </w:rPr>
+        <w:t xml:space="preserve">: Voltage Pulse at time </w:t>
       </w:r>
       <m:oMath>
         <m:f>
@@ -5253,6 +5467,8 @@
               <w:rPr>
                 <w:rStyle w:val="Strong"/>
                 <w:rFonts w:ascii="Cambria Math" w:hAnsi="Cambria Math"/>
+                <w:b w:val="0"/>
+                <w:bCs w:val="0"/>
                 <w:i/>
               </w:rPr>
             </m:ctrlPr>
@@ -5310,7 +5526,10 @@
     </w:p>
     <w:p>
       <w:r>
-        <w:t>Figure X shows the load voltage pulse from a t=0 up to t=4δ.</w:t>
+        <w:t>Figure 8</w:t>
+      </w:r>
+      <w:r>
+        <w:t xml:space="preserve"> shows the load voltage pulse from a t=0 up to t=4δ.</w:t>
       </w:r>
     </w:p>
     <w:p>
@@ -5320,7 +5539,7 @@
       <w:r>
         <w:rPr>
           <w:noProof/>
-          <w:lang w:eastAsia="zh-CN"/>
+          <w:lang w:eastAsia="en-GB"/>
         </w:rPr>
         <w:drawing>
           <wp:inline distT="0" distB="0" distL="0" distR="0">
@@ -5338,7 +5557,7 @@
                     <pic:cNvPicPr/>
                   </pic:nvPicPr>
                   <pic:blipFill rotWithShape="1">
-                    <a:blip r:embed="rId14">
+                    <a:blip r:embed="rId13">
                       <a:extLst>
                         <a:ext uri="{28A0092B-C50C-407E-A947-70E740481C1C}">
                           <a14:useLocalDpi xmlns:a14="http://schemas.microsoft.com/office/drawing/2010/main" val="0"/>
@@ -5383,8 +5602,78 @@
         <w:rPr>
           <w:rStyle w:val="Strong"/>
         </w:rPr>
-        <w:t>Figure X: Voltage Load History</w:t>
-      </w:r>
+        <w:t>Figure 8</w:t>
+      </w:r>
+      <w:r>
+        <w:rPr>
+          <w:rStyle w:val="Strong"/>
+        </w:rPr>
+        <w:t>: Voltage Load History</w:t>
+      </w:r>
+    </w:p>
+    <w:p>
+      <w:pPr>
+        <w:jc w:val="center"/>
+        <w:rPr>
+          <w:rStyle w:val="Strong"/>
+        </w:rPr>
+      </w:pPr>
+    </w:p>
+    <w:p>
+      <w:pPr>
+        <w:jc w:val="center"/>
+        <w:rPr>
+          <w:rStyle w:val="Strong"/>
+        </w:rPr>
+      </w:pPr>
+    </w:p>
+    <w:p>
+      <w:pPr>
+        <w:jc w:val="center"/>
+        <w:rPr>
+          <w:rStyle w:val="Strong"/>
+        </w:rPr>
+      </w:pPr>
+    </w:p>
+    <w:p>
+      <w:pPr>
+        <w:jc w:val="center"/>
+        <w:rPr>
+          <w:rStyle w:val="Strong"/>
+        </w:rPr>
+      </w:pPr>
+    </w:p>
+    <w:p>
+      <w:pPr>
+        <w:jc w:val="center"/>
+        <w:rPr>
+          <w:rStyle w:val="Strong"/>
+        </w:rPr>
+      </w:pPr>
+    </w:p>
+    <w:p>
+      <w:pPr>
+        <w:jc w:val="center"/>
+        <w:rPr>
+          <w:rStyle w:val="Strong"/>
+        </w:rPr>
+      </w:pPr>
+    </w:p>
+    <w:p>
+      <w:pPr>
+        <w:jc w:val="center"/>
+        <w:rPr>
+          <w:rStyle w:val="Strong"/>
+        </w:rPr>
+      </w:pPr>
+    </w:p>
+    <w:p>
+      <w:pPr>
+        <w:jc w:val="center"/>
+        <w:rPr>
+          <w:rStyle w:val="Strong"/>
+        </w:rPr>
+      </w:pPr>
     </w:p>
     <w:p>
       <w:pPr>
@@ -5401,11 +5690,275 @@
           <w:color w:val="auto"/>
           <w:sz w:val="28"/>
         </w:rPr>
+        <w:lastRenderedPageBreak/>
         <w:t>Question 6</w:t>
       </w:r>
     </w:p>
-    <w:p/>
-    <w:p/>
+    <w:p>
+      <w:r>
+        <w:t>Figure 9</w:t>
+      </w:r>
+      <w:proofErr w:type="gramStart"/>
+      <w:r>
+        <w:t>,10</w:t>
+      </w:r>
+      <w:proofErr w:type="gramEnd"/>
+      <w:r>
+        <w:t xml:space="preserve"> and 11 show the load voltage for the three cases of load impedence.</w:t>
+      </w:r>
+      <w:bookmarkStart w:id="0" w:name="_GoBack"/>
+      <w:bookmarkEnd w:id="0"/>
+    </w:p>
+    <w:p>
+      <w:pPr>
+        <w:jc w:val="center"/>
+      </w:pPr>
+      <w:r>
+        <w:rPr>
+          <w:noProof/>
+          <w:lang w:eastAsia="en-GB"/>
+        </w:rPr>
+        <w:drawing>
+          <wp:inline distT="0" distB="0" distL="0" distR="0">
+            <wp:extent cx="4868545" cy="4073236"/>
+            <wp:effectExtent l="0" t="0" r="8255" b="3810"/>
+            <wp:docPr id="8" name="Picture 8"/>
+            <wp:cNvGraphicFramePr>
+              <a:graphicFrameLocks xmlns:a="http://schemas.openxmlformats.org/drawingml/2006/main" noChangeAspect="1"/>
+            </wp:cNvGraphicFramePr>
+            <a:graphic xmlns:a="http://schemas.openxmlformats.org/drawingml/2006/main">
+              <a:graphicData uri="http://schemas.openxmlformats.org/drawingml/2006/picture">
+                <pic:pic xmlns:pic="http://schemas.openxmlformats.org/drawingml/2006/picture">
+                  <pic:nvPicPr>
+                    <pic:cNvPr id="8" name="Q6a.jpg"/>
+                    <pic:cNvPicPr/>
+                  </pic:nvPicPr>
+                  <pic:blipFill rotWithShape="1">
+                    <a:blip r:embed="rId14">
+                      <a:extLst>
+                        <a:ext uri="{28A0092B-C50C-407E-A947-70E740481C1C}">
+                          <a14:useLocalDpi xmlns:a14="http://schemas.microsoft.com/office/drawing/2010/main" val="0"/>
+                        </a:ext>
+                      </a:extLst>
+                    </a:blip>
+                    <a:srcRect l="7132" t="2534" r="7902" b="4343"/>
+                    <a:stretch/>
+                  </pic:blipFill>
+                  <pic:spPr bwMode="auto">
+                    <a:xfrm>
+                      <a:off x="0" y="0"/>
+                      <a:ext cx="4869786" cy="4074274"/>
+                    </a:xfrm>
+                    <a:prstGeom prst="rect">
+                      <a:avLst/>
+                    </a:prstGeom>
+                    <a:ln>
+                      <a:noFill/>
+                    </a:ln>
+                    <a:extLst>
+                      <a:ext uri="{53640926-AAD7-44D8-BBD7-CCE9431645EC}">
+                        <a14:shadowObscured xmlns:a14="http://schemas.microsoft.com/office/drawing/2010/main"/>
+                      </a:ext>
+                    </a:extLst>
+                  </pic:spPr>
+                </pic:pic>
+              </a:graphicData>
+            </a:graphic>
+          </wp:inline>
+        </w:drawing>
+      </w:r>
+    </w:p>
+    <w:p>
+      <w:pPr>
+        <w:jc w:val="center"/>
+        <w:rPr>
+          <w:rStyle w:val="Strong"/>
+        </w:rPr>
+      </w:pPr>
+      <w:r>
+        <w:rPr>
+          <w:rStyle w:val="Strong"/>
+        </w:rPr>
+        <w:t>Figure 9</w:t>
+      </w:r>
+      <w:r>
+        <w:rPr>
+          <w:rStyle w:val="Strong"/>
+        </w:rPr>
+        <w:t>: Load Voltage 15Ω</w:t>
+      </w:r>
+    </w:p>
+    <w:p>
+      <w:pPr>
+        <w:jc w:val="center"/>
+      </w:pPr>
+      <w:r>
+        <w:rPr>
+          <w:noProof/>
+          <w:lang w:eastAsia="en-GB"/>
+        </w:rPr>
+        <w:lastRenderedPageBreak/>
+        <w:drawing>
+          <wp:inline distT="0" distB="0" distL="0" distR="0">
+            <wp:extent cx="5098473" cy="4366352"/>
+            <wp:effectExtent l="0" t="0" r="6985" b="0"/>
+            <wp:docPr id="9" name="Picture 9"/>
+            <wp:cNvGraphicFramePr>
+              <a:graphicFrameLocks xmlns:a="http://schemas.openxmlformats.org/drawingml/2006/main" noChangeAspect="1"/>
+            </wp:cNvGraphicFramePr>
+            <a:graphic xmlns:a="http://schemas.openxmlformats.org/drawingml/2006/main">
+              <a:graphicData uri="http://schemas.openxmlformats.org/drawingml/2006/picture">
+                <pic:pic xmlns:pic="http://schemas.openxmlformats.org/drawingml/2006/picture">
+                  <pic:nvPicPr>
+                    <pic:cNvPr id="9" name="Q6b.jpg"/>
+                    <pic:cNvPicPr/>
+                  </pic:nvPicPr>
+                  <pic:blipFill rotWithShape="1">
+                    <a:blip r:embed="rId15">
+                      <a:extLst>
+                        <a:ext uri="{28A0092B-C50C-407E-A947-70E740481C1C}">
+                          <a14:useLocalDpi xmlns:a14="http://schemas.microsoft.com/office/drawing/2010/main" val="0"/>
+                        </a:ext>
+                      </a:extLst>
+                    </a:blip>
+                    <a:srcRect l="7615" t="2481" r="8266" b="5116"/>
+                    <a:stretch/>
+                  </pic:blipFill>
+                  <pic:spPr bwMode="auto">
+                    <a:xfrm>
+                      <a:off x="0" y="0"/>
+                      <a:ext cx="5106015" cy="4372811"/>
+                    </a:xfrm>
+                    <a:prstGeom prst="rect">
+                      <a:avLst/>
+                    </a:prstGeom>
+                    <a:ln>
+                      <a:noFill/>
+                    </a:ln>
+                    <a:extLst>
+                      <a:ext uri="{53640926-AAD7-44D8-BBD7-CCE9431645EC}">
+                        <a14:shadowObscured xmlns:a14="http://schemas.microsoft.com/office/drawing/2010/main"/>
+                      </a:ext>
+                    </a:extLst>
+                  </pic:spPr>
+                </pic:pic>
+              </a:graphicData>
+            </a:graphic>
+          </wp:inline>
+        </w:drawing>
+      </w:r>
+    </w:p>
+    <w:p>
+      <w:pPr>
+        <w:jc w:val="center"/>
+        <w:rPr>
+          <w:b/>
+        </w:rPr>
+      </w:pPr>
+      <w:r>
+        <w:rPr>
+          <w:b/>
+        </w:rPr>
+        <w:t>Figure 10</w:t>
+      </w:r>
+      <w:r>
+        <w:rPr>
+          <w:b/>
+        </w:rPr>
+        <w:t>: Load Voltage 75Ω</w:t>
+      </w:r>
+    </w:p>
+    <w:p>
+      <w:pPr>
+        <w:jc w:val="center"/>
+      </w:pPr>
+      <w:r>
+        <w:rPr>
+          <w:noProof/>
+          <w:lang w:eastAsia="en-GB"/>
+        </w:rPr>
+        <w:lastRenderedPageBreak/>
+        <w:drawing>
+          <wp:inline distT="0" distB="0" distL="0" distR="0">
+            <wp:extent cx="5168601" cy="4447310"/>
+            <wp:effectExtent l="0" t="0" r="0" b="0"/>
+            <wp:docPr id="10" name="Picture 10"/>
+            <wp:cNvGraphicFramePr>
+              <a:graphicFrameLocks xmlns:a="http://schemas.openxmlformats.org/drawingml/2006/main" noChangeAspect="1"/>
+            </wp:cNvGraphicFramePr>
+            <a:graphic xmlns:a="http://schemas.openxmlformats.org/drawingml/2006/main">
+              <a:graphicData uri="http://schemas.openxmlformats.org/drawingml/2006/picture">
+                <pic:pic xmlns:pic="http://schemas.openxmlformats.org/drawingml/2006/picture">
+                  <pic:nvPicPr>
+                    <pic:cNvPr id="10" name="Q6c.jpg"/>
+                    <pic:cNvPicPr/>
+                  </pic:nvPicPr>
+                  <pic:blipFill rotWithShape="1">
+                    <a:blip r:embed="rId16">
+                      <a:extLst>
+                        <a:ext uri="{28A0092B-C50C-407E-A947-70E740481C1C}">
+                          <a14:useLocalDpi xmlns:a14="http://schemas.microsoft.com/office/drawing/2010/main" val="0"/>
+                        </a:ext>
+                      </a:extLst>
+                    </a:blip>
+                    <a:srcRect l="7736" t="2774" r="8387" b="5176"/>
+                    <a:stretch/>
+                  </pic:blipFill>
+                  <pic:spPr bwMode="auto">
+                    <a:xfrm>
+                      <a:off x="0" y="0"/>
+                      <a:ext cx="5179436" cy="4456633"/>
+                    </a:xfrm>
+                    <a:prstGeom prst="rect">
+                      <a:avLst/>
+                    </a:prstGeom>
+                    <a:ln>
+                      <a:noFill/>
+                    </a:ln>
+                    <a:extLst>
+                      <a:ext uri="{53640926-AAD7-44D8-BBD7-CCE9431645EC}">
+                        <a14:shadowObscured xmlns:a14="http://schemas.microsoft.com/office/drawing/2010/main"/>
+                      </a:ext>
+                    </a:extLst>
+                  </pic:spPr>
+                </pic:pic>
+              </a:graphicData>
+            </a:graphic>
+          </wp:inline>
+        </w:drawing>
+      </w:r>
+    </w:p>
+    <w:p>
+      <w:pPr>
+        <w:jc w:val="center"/>
+        <w:rPr>
+          <w:b/>
+        </w:rPr>
+      </w:pPr>
+      <w:r>
+        <w:rPr>
+          <w:b/>
+        </w:rPr>
+        <w:t>Figure 11</w:t>
+      </w:r>
+      <w:r>
+        <w:rPr>
+          <w:b/>
+        </w:rPr>
+        <w:t>: Load Voltage 3</w:t>
+      </w:r>
+      <w:r>
+        <w:rPr>
+          <w:b/>
+        </w:rPr>
+        <w:t>Ω</w:t>
+      </w:r>
+    </w:p>
+    <w:p>
+      <w:pPr>
+        <w:jc w:val="center"/>
+      </w:pPr>
+    </w:p>
     <w:p>
       <w:pPr>
         <w:pStyle w:val="Heading1"/>
@@ -14578,7 +15131,25 @@
           <w:sz w:val="20"/>
           <w:szCs w:val="20"/>
         </w:rPr>
-        <w:t xml:space="preserve"> = interp1(F,gamma,0);</w:t>
+        <w:t xml:space="preserve"> = interp1(F,gamma,0)</w:t>
+      </w:r>
+      <w:r>
+        <w:rPr>
+          <w:rFonts w:ascii="Courier New" w:hAnsi="Courier New" w:cs="Courier New"/>
+          <w:color w:val="000000"/>
+          <w:sz w:val="20"/>
+          <w:szCs w:val="20"/>
+        </w:rPr>
+        <w:t>+0.01</w:t>
+      </w:r>
+      <w:r>
+        <w:rPr>
+          <w:rFonts w:ascii="Courier New" w:hAnsi="Courier New" w:cs="Courier New"/>
+          <w:color w:val="000000"/>
+          <w:sz w:val="20"/>
+          <w:szCs w:val="20"/>
+        </w:rPr>
+        <w:t>;</w:t>
       </w:r>
     </w:p>
     <w:p>
@@ -22963,27 +23534,14 @@
         </w:rPr>
         <w:t xml:space="preserve"> </w:t>
       </w:r>
-    </w:p>
-    <w:p>
-      <w:pPr>
-        <w:autoSpaceDE w:val="0"/>
-        <w:autoSpaceDN w:val="0"/>
-        <w:adjustRightInd w:val="0"/>
-        <w:spacing w:after="0" w:line="240" w:lineRule="auto"/>
-        <w:rPr>
-          <w:rFonts w:ascii="Courier New" w:hAnsi="Courier New" w:cs="Courier New"/>
-          <w:sz w:val="24"/>
-          <w:szCs w:val="24"/>
-        </w:rPr>
-      </w:pPr>
-      <w:r>
-        <w:rPr>
-          <w:rFonts w:ascii="Courier New" w:hAnsi="Courier New" w:cs="Courier New"/>
-          <w:color w:val="000000"/>
-          <w:sz w:val="20"/>
-          <w:szCs w:val="20"/>
-        </w:rPr>
-        <w:t xml:space="preserve">    </w:t>
+      <w:r>
+        <w:rPr>
+          <w:rFonts w:ascii="Courier New" w:hAnsi="Courier New" w:cs="Courier New"/>
+          <w:color w:val="000000"/>
+          <w:sz w:val="20"/>
+          <w:szCs w:val="20"/>
+        </w:rPr>
+        <w:t xml:space="preserve">   </w:t>
       </w:r>
       <w:proofErr w:type="spellStart"/>
       <w:r>
@@ -23129,46 +23687,29 @@
         <w:spacing w:after="0" w:line="240" w:lineRule="auto"/>
         <w:rPr>
           <w:rFonts w:ascii="Courier New" w:hAnsi="Courier New" w:cs="Courier New"/>
-          <w:sz w:val="24"/>
-          <w:szCs w:val="24"/>
-        </w:rPr>
-      </w:pPr>
-      <w:r>
-        <w:rPr>
-          <w:rFonts w:ascii="Courier New" w:hAnsi="Courier New" w:cs="Courier New"/>
-          <w:color w:val="000000"/>
-          <w:sz w:val="20"/>
-          <w:szCs w:val="20"/>
-        </w:rPr>
-        <w:t xml:space="preserve"> </w:t>
-      </w:r>
-    </w:p>
-    <w:p>
-      <w:pPr>
-        <w:autoSpaceDE w:val="0"/>
-        <w:autoSpaceDN w:val="0"/>
-        <w:adjustRightInd w:val="0"/>
-        <w:spacing w:after="0" w:line="240" w:lineRule="auto"/>
-        <w:rPr>
-          <w:rFonts w:ascii="Courier New" w:hAnsi="Courier New" w:cs="Courier New"/>
-          <w:sz w:val="24"/>
-          <w:szCs w:val="24"/>
-        </w:rPr>
-      </w:pPr>
-      <w:proofErr w:type="gramStart"/>
-      <w:r>
-        <w:rPr>
-          <w:rFonts w:ascii="Courier New" w:hAnsi="Courier New" w:cs="Courier New"/>
           <w:color w:val="0000FF"/>
           <w:sz w:val="20"/>
           <w:szCs w:val="20"/>
         </w:rPr>
+      </w:pPr>
+      <w:proofErr w:type="gramStart"/>
+      <w:r>
+        <w:rPr>
+          <w:rFonts w:ascii="Courier New" w:hAnsi="Courier New" w:cs="Courier New"/>
+          <w:color w:val="0000FF"/>
+          <w:sz w:val="20"/>
+          <w:szCs w:val="20"/>
+        </w:rPr>
         <w:t>end</w:t>
       </w:r>
       <w:proofErr w:type="gramEnd"/>
     </w:p>
     <w:p>
       <w:pPr>
+        <w:autoSpaceDE w:val="0"/>
+        <w:autoSpaceDN w:val="0"/>
+        <w:adjustRightInd w:val="0"/>
+        <w:spacing w:after="0" w:line="240" w:lineRule="auto"/>
         <w:rPr>
           <w:bCs/>
         </w:rPr>
@@ -23193,14 +23734,11 @@
     </w:p>
     <w:p>
       <w:pPr>
-        <w:autoSpaceDE w:val="0"/>
-        <w:autoSpaceDN w:val="0"/>
-        <w:adjustRightInd w:val="0"/>
-        <w:spacing w:after="0" w:line="240" w:lineRule="auto"/>
-        <w:rPr>
-          <w:rFonts w:ascii="Courier New" w:hAnsi="Courier New" w:cs="Courier New"/>
-          <w:sz w:val="24"/>
-          <w:szCs w:val="24"/>
+        <w:rPr>
+          <w:rFonts w:ascii="Courier New" w:hAnsi="Courier New" w:cs="Courier New"/>
+          <w:color w:val="000000"/>
+          <w:sz w:val="20"/>
+          <w:szCs w:val="20"/>
         </w:rPr>
       </w:pPr>
       <w:proofErr w:type="gramStart"/>
@@ -23226,23 +23764,20 @@
     </w:p>
     <w:p>
       <w:pPr>
-        <w:autoSpaceDE w:val="0"/>
-        <w:autoSpaceDN w:val="0"/>
-        <w:adjustRightInd w:val="0"/>
-        <w:spacing w:after="0" w:line="240" w:lineRule="auto"/>
-        <w:rPr>
-          <w:rFonts w:ascii="Courier New" w:hAnsi="Courier New" w:cs="Courier New"/>
-          <w:sz w:val="24"/>
-          <w:szCs w:val="24"/>
-        </w:rPr>
-      </w:pPr>
-      <w:r>
         <w:rPr>
           <w:rFonts w:ascii="Courier New" w:hAnsi="Courier New" w:cs="Courier New"/>
           <w:color w:val="228B22"/>
           <w:sz w:val="20"/>
           <w:szCs w:val="20"/>
         </w:rPr>
+      </w:pPr>
+      <w:r>
+        <w:rPr>
+          <w:rFonts w:ascii="Courier New" w:hAnsi="Courier New" w:cs="Courier New"/>
+          <w:color w:val="228B22"/>
+          <w:sz w:val="20"/>
+          <w:szCs w:val="20"/>
+        </w:rPr>
         <w:t xml:space="preserve">%EXPGAMMA Function expressing </w:t>
       </w:r>
       <w:proofErr w:type="gramStart"/>
@@ -23268,10 +23803,6 @@
     </w:p>
     <w:p>
       <w:pPr>
-        <w:autoSpaceDE w:val="0"/>
-        <w:autoSpaceDN w:val="0"/>
-        <w:adjustRightInd w:val="0"/>
-        <w:spacing w:after="0" w:line="240" w:lineRule="auto"/>
         <w:rPr>
           <w:rFonts w:ascii="Courier New" w:hAnsi="Courier New" w:cs="Courier New"/>
           <w:sz w:val="24"/>
@@ -23323,11 +23854,492 @@
       <w:r>
         <w:rPr>
           <w:rFonts w:ascii="Courier New" w:hAnsi="Courier New" w:cs="Courier New"/>
+          <w:color w:val="000000"/>
+          <w:sz w:val="20"/>
+          <w:szCs w:val="20"/>
+        </w:rPr>
+        <w:t xml:space="preserve">    </w:t>
+      </w:r>
+      <w:proofErr w:type="spellStart"/>
+      <w:r>
+        <w:rPr>
+          <w:rFonts w:ascii="Courier New" w:hAnsi="Courier New" w:cs="Courier New"/>
+          <w:color w:val="000000"/>
+          <w:sz w:val="20"/>
+          <w:szCs w:val="20"/>
+        </w:rPr>
+        <w:t>g_pre</w:t>
+      </w:r>
+      <w:proofErr w:type="spellEnd"/>
+      <w:r>
+        <w:rPr>
+          <w:rFonts w:ascii="Courier New" w:hAnsi="Courier New" w:cs="Courier New"/>
+          <w:color w:val="000000"/>
+          <w:sz w:val="20"/>
+          <w:szCs w:val="20"/>
+        </w:rPr>
+        <w:t xml:space="preserve"> = (-1.*gamma)</w:t>
+      </w:r>
+      <w:proofErr w:type="gramStart"/>
+      <w:r>
+        <w:rPr>
+          <w:rFonts w:ascii="Courier New" w:hAnsi="Courier New" w:cs="Courier New"/>
+          <w:color w:val="000000"/>
+          <w:sz w:val="20"/>
+          <w:szCs w:val="20"/>
+        </w:rPr>
+        <w:t>./</w:t>
+      </w:r>
+      <w:proofErr w:type="spellStart"/>
+      <w:proofErr w:type="gramEnd"/>
+      <w:r>
+        <w:rPr>
+          <w:rFonts w:ascii="Courier New" w:hAnsi="Courier New" w:cs="Courier New"/>
+          <w:color w:val="000000"/>
+          <w:sz w:val="20"/>
+          <w:szCs w:val="20"/>
+        </w:rPr>
+        <w:t>sqrt</w:t>
+      </w:r>
+      <w:proofErr w:type="spellEnd"/>
+      <w:r>
+        <w:rPr>
+          <w:rFonts w:ascii="Courier New" w:hAnsi="Courier New" w:cs="Courier New"/>
+          <w:color w:val="000000"/>
+          <w:sz w:val="20"/>
+          <w:szCs w:val="20"/>
+        </w:rPr>
+        <w:t>(1-(gamma.^2));</w:t>
+      </w:r>
+    </w:p>
+    <w:p>
+      <w:pPr>
+        <w:autoSpaceDE w:val="0"/>
+        <w:autoSpaceDN w:val="0"/>
+        <w:adjustRightInd w:val="0"/>
+        <w:spacing w:after="0" w:line="240" w:lineRule="auto"/>
+        <w:rPr>
+          <w:rFonts w:ascii="Courier New" w:hAnsi="Courier New" w:cs="Courier New"/>
+          <w:sz w:val="24"/>
+          <w:szCs w:val="24"/>
+        </w:rPr>
+      </w:pPr>
+      <w:r>
+        <w:rPr>
+          <w:rFonts w:ascii="Courier New" w:hAnsi="Courier New" w:cs="Courier New"/>
+          <w:color w:val="000000"/>
+          <w:sz w:val="20"/>
+          <w:szCs w:val="20"/>
+        </w:rPr>
+        <w:t xml:space="preserve">    g = </w:t>
+      </w:r>
+      <w:proofErr w:type="spellStart"/>
+      <w:proofErr w:type="gramStart"/>
+      <w:r>
+        <w:rPr>
+          <w:rFonts w:ascii="Courier New" w:hAnsi="Courier New" w:cs="Courier New"/>
+          <w:color w:val="000000"/>
+          <w:sz w:val="20"/>
+          <w:szCs w:val="20"/>
+        </w:rPr>
+        <w:t>exp</w:t>
+      </w:r>
+      <w:proofErr w:type="spellEnd"/>
+      <w:r>
+        <w:rPr>
+          <w:rFonts w:ascii="Courier New" w:hAnsi="Courier New" w:cs="Courier New"/>
+          <w:color w:val="000000"/>
+          <w:sz w:val="20"/>
+          <w:szCs w:val="20"/>
+        </w:rPr>
+        <w:t>(</w:t>
+      </w:r>
+      <w:proofErr w:type="spellStart"/>
+      <w:proofErr w:type="gramEnd"/>
+      <w:r>
+        <w:rPr>
+          <w:rFonts w:ascii="Courier New" w:hAnsi="Courier New" w:cs="Courier New"/>
+          <w:color w:val="000000"/>
+          <w:sz w:val="20"/>
+          <w:szCs w:val="20"/>
+        </w:rPr>
+        <w:t>g_pre</w:t>
+      </w:r>
+      <w:proofErr w:type="spellEnd"/>
+      <w:r>
+        <w:rPr>
+          <w:rFonts w:ascii="Courier New" w:hAnsi="Courier New" w:cs="Courier New"/>
+          <w:color w:val="000000"/>
+          <w:sz w:val="20"/>
+          <w:szCs w:val="20"/>
+        </w:rPr>
+        <w:t>.*</w:t>
+      </w:r>
+      <w:proofErr w:type="spellStart"/>
+      <w:r>
+        <w:rPr>
+          <w:rFonts w:ascii="Courier New" w:hAnsi="Courier New" w:cs="Courier New"/>
+          <w:color w:val="000000"/>
+          <w:sz w:val="20"/>
+          <w:szCs w:val="20"/>
+        </w:rPr>
+        <w:t>asin</w:t>
+      </w:r>
+      <w:proofErr w:type="spellEnd"/>
+      <w:r>
+        <w:rPr>
+          <w:rFonts w:ascii="Courier New" w:hAnsi="Courier New" w:cs="Courier New"/>
+          <w:color w:val="000000"/>
+          <w:sz w:val="20"/>
+          <w:szCs w:val="20"/>
+        </w:rPr>
+        <w:t>(</w:t>
+      </w:r>
+      <w:proofErr w:type="spellStart"/>
+      <w:r>
+        <w:rPr>
+          <w:rFonts w:ascii="Courier New" w:hAnsi="Courier New" w:cs="Courier New"/>
+          <w:color w:val="000000"/>
+          <w:sz w:val="20"/>
+          <w:szCs w:val="20"/>
+        </w:rPr>
+        <w:t>sqrt</w:t>
+      </w:r>
+      <w:proofErr w:type="spellEnd"/>
+      <w:r>
+        <w:rPr>
+          <w:rFonts w:ascii="Courier New" w:hAnsi="Courier New" w:cs="Courier New"/>
+          <w:color w:val="000000"/>
+          <w:sz w:val="20"/>
+          <w:szCs w:val="20"/>
+        </w:rPr>
+        <w:t>(1-(gamma.^2))));</w:t>
+      </w:r>
+    </w:p>
+    <w:p>
+      <w:pPr>
+        <w:autoSpaceDE w:val="0"/>
+        <w:autoSpaceDN w:val="0"/>
+        <w:adjustRightInd w:val="0"/>
+        <w:spacing w:after="0" w:line="240" w:lineRule="auto"/>
+        <w:rPr>
+          <w:rFonts w:ascii="Courier New" w:hAnsi="Courier New" w:cs="Courier New"/>
+          <w:sz w:val="24"/>
+          <w:szCs w:val="24"/>
+        </w:rPr>
+      </w:pPr>
+      <w:proofErr w:type="gramStart"/>
+      <w:r>
+        <w:rPr>
+          <w:rFonts w:ascii="Courier New" w:hAnsi="Courier New" w:cs="Courier New"/>
+          <w:color w:val="0000FF"/>
+          <w:sz w:val="20"/>
+          <w:szCs w:val="20"/>
+        </w:rPr>
+        <w:t>end</w:t>
+      </w:r>
+      <w:proofErr w:type="gramEnd"/>
+    </w:p>
+    <w:p>
+      <w:pPr>
+        <w:autoSpaceDE w:val="0"/>
+        <w:autoSpaceDN w:val="0"/>
+        <w:adjustRightInd w:val="0"/>
+        <w:spacing w:after="0" w:line="240" w:lineRule="auto"/>
+        <w:rPr>
+          <w:rFonts w:ascii="Courier New" w:hAnsi="Courier New" w:cs="Courier New"/>
+          <w:sz w:val="24"/>
+          <w:szCs w:val="24"/>
+        </w:rPr>
+      </w:pPr>
+      <w:r>
+        <w:rPr>
+          <w:rFonts w:ascii="Courier New" w:hAnsi="Courier New" w:cs="Courier New"/>
+          <w:color w:val="0000FF"/>
+          <w:sz w:val="20"/>
+          <w:szCs w:val="20"/>
+        </w:rPr>
+        <w:t xml:space="preserve"> </w:t>
+      </w:r>
+    </w:p>
+    <w:p>
+      <w:pPr>
+        <w:rPr>
+          <w:b/>
+          <w:bCs/>
+        </w:rPr>
+      </w:pPr>
+      <w:proofErr w:type="spellStart"/>
+      <w:r>
+        <w:rPr>
+          <w:b/>
+          <w:bCs/>
+        </w:rPr>
+        <w:t>ctrans.m</w:t>
+      </w:r>
+      <w:proofErr w:type="spellEnd"/>
+    </w:p>
+    <w:p>
+      <w:pPr>
+        <w:autoSpaceDE w:val="0"/>
+        <w:autoSpaceDN w:val="0"/>
+        <w:adjustRightInd w:val="0"/>
+        <w:spacing w:after="0" w:line="240" w:lineRule="auto"/>
+        <w:rPr>
+          <w:rFonts w:ascii="Courier New" w:hAnsi="Courier New" w:cs="Courier New"/>
+          <w:sz w:val="24"/>
+          <w:szCs w:val="24"/>
+        </w:rPr>
+      </w:pPr>
+      <w:proofErr w:type="gramStart"/>
+      <w:r>
+        <w:rPr>
+          <w:rFonts w:ascii="Courier New" w:hAnsi="Courier New" w:cs="Courier New"/>
+          <w:color w:val="0000FF"/>
+          <w:sz w:val="20"/>
+          <w:szCs w:val="20"/>
+        </w:rPr>
+        <w:t>function</w:t>
+      </w:r>
+      <w:proofErr w:type="gramEnd"/>
+      <w:r>
+        <w:rPr>
+          <w:rFonts w:ascii="Courier New" w:hAnsi="Courier New" w:cs="Courier New"/>
+          <w:color w:val="000000"/>
+          <w:sz w:val="20"/>
+          <w:szCs w:val="20"/>
+        </w:rPr>
+        <w:t xml:space="preserve"> [ </w:t>
+      </w:r>
+      <w:proofErr w:type="spellStart"/>
+      <w:r>
+        <w:rPr>
+          <w:rFonts w:ascii="Courier New" w:hAnsi="Courier New" w:cs="Courier New"/>
+          <w:color w:val="000000"/>
+          <w:sz w:val="20"/>
+          <w:szCs w:val="20"/>
+        </w:rPr>
+        <w:t>ctrans</w:t>
+      </w:r>
+      <w:proofErr w:type="spellEnd"/>
+      <w:r>
+        <w:rPr>
+          <w:rFonts w:ascii="Courier New" w:hAnsi="Courier New" w:cs="Courier New"/>
+          <w:color w:val="000000"/>
+          <w:sz w:val="20"/>
+          <w:szCs w:val="20"/>
+        </w:rPr>
+        <w:t xml:space="preserve"> ] = </w:t>
+      </w:r>
+      <w:proofErr w:type="spellStart"/>
+      <w:r>
+        <w:rPr>
+          <w:rFonts w:ascii="Courier New" w:hAnsi="Courier New" w:cs="Courier New"/>
+          <w:color w:val="000000"/>
+          <w:sz w:val="20"/>
+          <w:szCs w:val="20"/>
+        </w:rPr>
+        <w:t>ctrans</w:t>
+      </w:r>
+      <w:proofErr w:type="spellEnd"/>
+      <w:r>
+        <w:rPr>
+          <w:rFonts w:ascii="Courier New" w:hAnsi="Courier New" w:cs="Courier New"/>
+          <w:color w:val="000000"/>
+          <w:sz w:val="20"/>
+          <w:szCs w:val="20"/>
+        </w:rPr>
+        <w:t xml:space="preserve">( </w:t>
+      </w:r>
+      <w:proofErr w:type="spellStart"/>
+      <w:r>
+        <w:rPr>
+          <w:rFonts w:ascii="Courier New" w:hAnsi="Courier New" w:cs="Courier New"/>
+          <w:color w:val="000000"/>
+          <w:sz w:val="20"/>
+          <w:szCs w:val="20"/>
+        </w:rPr>
+        <w:t>outer_radius</w:t>
+      </w:r>
+      <w:proofErr w:type="spellEnd"/>
+      <w:r>
+        <w:rPr>
+          <w:rFonts w:ascii="Courier New" w:hAnsi="Courier New" w:cs="Courier New"/>
+          <w:color w:val="000000"/>
+          <w:sz w:val="20"/>
+          <w:szCs w:val="20"/>
+        </w:rPr>
+        <w:t xml:space="preserve">, </w:t>
+      </w:r>
+      <w:proofErr w:type="spellStart"/>
+      <w:r>
+        <w:rPr>
+          <w:rFonts w:ascii="Courier New" w:hAnsi="Courier New" w:cs="Courier New"/>
+          <w:color w:val="000000"/>
+          <w:sz w:val="20"/>
+          <w:szCs w:val="20"/>
+        </w:rPr>
+        <w:t>inner_radius</w:t>
+      </w:r>
+      <w:proofErr w:type="spellEnd"/>
+      <w:r>
+        <w:rPr>
+          <w:rFonts w:ascii="Courier New" w:hAnsi="Courier New" w:cs="Courier New"/>
+          <w:color w:val="000000"/>
+          <w:sz w:val="20"/>
+          <w:szCs w:val="20"/>
+        </w:rPr>
+        <w:t xml:space="preserve">, </w:t>
+      </w:r>
+      <w:proofErr w:type="spellStart"/>
+      <w:r>
+        <w:rPr>
+          <w:rFonts w:ascii="Courier New" w:hAnsi="Courier New" w:cs="Courier New"/>
+          <w:color w:val="000000"/>
+          <w:sz w:val="20"/>
+          <w:szCs w:val="20"/>
+        </w:rPr>
+        <w:t>varargin</w:t>
+      </w:r>
+      <w:proofErr w:type="spellEnd"/>
+      <w:r>
+        <w:rPr>
+          <w:rFonts w:ascii="Courier New" w:hAnsi="Courier New" w:cs="Courier New"/>
+          <w:color w:val="000000"/>
+          <w:sz w:val="20"/>
+          <w:szCs w:val="20"/>
+        </w:rPr>
+        <w:t xml:space="preserve"> )</w:t>
+      </w:r>
+    </w:p>
+    <w:p>
+      <w:pPr>
+        <w:autoSpaceDE w:val="0"/>
+        <w:autoSpaceDN w:val="0"/>
+        <w:adjustRightInd w:val="0"/>
+        <w:spacing w:after="0" w:line="240" w:lineRule="auto"/>
+        <w:rPr>
+          <w:rFonts w:ascii="Courier New" w:hAnsi="Courier New" w:cs="Courier New"/>
+          <w:sz w:val="24"/>
+          <w:szCs w:val="24"/>
+        </w:rPr>
+      </w:pPr>
+      <w:r>
+        <w:rPr>
+          <w:rFonts w:ascii="Courier New" w:hAnsi="Courier New" w:cs="Courier New"/>
           <w:color w:val="228B22"/>
           <w:sz w:val="20"/>
           <w:szCs w:val="20"/>
         </w:rPr>
-        <w:t xml:space="preserve"> </w:t>
+        <w:t>%UNTITLED Summary of this function goes here</w:t>
+      </w:r>
+    </w:p>
+    <w:p>
+      <w:pPr>
+        <w:autoSpaceDE w:val="0"/>
+        <w:autoSpaceDN w:val="0"/>
+        <w:adjustRightInd w:val="0"/>
+        <w:spacing w:after="0" w:line="240" w:lineRule="auto"/>
+        <w:rPr>
+          <w:rFonts w:ascii="Courier New" w:hAnsi="Courier New" w:cs="Courier New"/>
+          <w:sz w:val="24"/>
+          <w:szCs w:val="24"/>
+        </w:rPr>
+      </w:pPr>
+      <w:r>
+        <w:rPr>
+          <w:rFonts w:ascii="Courier New" w:hAnsi="Courier New" w:cs="Courier New"/>
+          <w:color w:val="228B22"/>
+          <w:sz w:val="20"/>
+          <w:szCs w:val="20"/>
+        </w:rPr>
+        <w:t xml:space="preserve">%   </w:t>
+      </w:r>
+      <w:proofErr w:type="gramStart"/>
+      <w:r>
+        <w:rPr>
+          <w:rFonts w:ascii="Courier New" w:hAnsi="Courier New" w:cs="Courier New"/>
+          <w:color w:val="228B22"/>
+          <w:sz w:val="20"/>
+          <w:szCs w:val="20"/>
+        </w:rPr>
+        <w:t>Detailed</w:t>
+      </w:r>
+      <w:proofErr w:type="gramEnd"/>
+      <w:r>
+        <w:rPr>
+          <w:rFonts w:ascii="Courier New" w:hAnsi="Courier New" w:cs="Courier New"/>
+          <w:color w:val="228B22"/>
+          <w:sz w:val="20"/>
+          <w:szCs w:val="20"/>
+        </w:rPr>
+        <w:t xml:space="preserve"> explanation goes here</w:t>
+      </w:r>
+    </w:p>
+    <w:p>
+      <w:pPr>
+        <w:autoSpaceDE w:val="0"/>
+        <w:autoSpaceDN w:val="0"/>
+        <w:adjustRightInd w:val="0"/>
+        <w:spacing w:after="0" w:line="240" w:lineRule="auto"/>
+        <w:rPr>
+          <w:rFonts w:ascii="Courier New" w:hAnsi="Courier New" w:cs="Courier New"/>
+          <w:sz w:val="24"/>
+          <w:szCs w:val="24"/>
+        </w:rPr>
+      </w:pPr>
+      <w:r>
+        <w:rPr>
+          <w:rFonts w:ascii="Courier New" w:hAnsi="Courier New" w:cs="Courier New"/>
+          <w:color w:val="228B22"/>
+          <w:sz w:val="20"/>
+          <w:szCs w:val="20"/>
+        </w:rPr>
+        <w:t xml:space="preserve">    %% Constants</w:t>
+      </w:r>
+    </w:p>
+    <w:p>
+      <w:pPr>
+        <w:autoSpaceDE w:val="0"/>
+        <w:autoSpaceDN w:val="0"/>
+        <w:adjustRightInd w:val="0"/>
+        <w:spacing w:after="0" w:line="240" w:lineRule="auto"/>
+        <w:rPr>
+          <w:rFonts w:ascii="Courier New" w:hAnsi="Courier New" w:cs="Courier New"/>
+          <w:sz w:val="24"/>
+          <w:szCs w:val="24"/>
+        </w:rPr>
+      </w:pPr>
+      <w:r>
+        <w:rPr>
+          <w:rFonts w:ascii="Courier New" w:hAnsi="Courier New" w:cs="Courier New"/>
+          <w:color w:val="000000"/>
+          <w:sz w:val="20"/>
+          <w:szCs w:val="20"/>
+        </w:rPr>
+        <w:t xml:space="preserve">        e_0 = 8.854*10^-12;</w:t>
+      </w:r>
+    </w:p>
+    <w:p>
+      <w:pPr>
+        <w:autoSpaceDE w:val="0"/>
+        <w:autoSpaceDN w:val="0"/>
+        <w:adjustRightInd w:val="0"/>
+        <w:spacing w:after="0" w:line="240" w:lineRule="auto"/>
+        <w:rPr>
+          <w:rFonts w:ascii="Courier New" w:hAnsi="Courier New" w:cs="Courier New"/>
+          <w:sz w:val="24"/>
+          <w:szCs w:val="24"/>
+        </w:rPr>
+      </w:pPr>
+      <w:r>
+        <w:rPr>
+          <w:rFonts w:ascii="Courier New" w:hAnsi="Courier New" w:cs="Courier New"/>
+          <w:color w:val="228B22"/>
+          <w:sz w:val="20"/>
+          <w:szCs w:val="20"/>
+        </w:rPr>
+        <w:t xml:space="preserve">    %% Equations</w:t>
       </w:r>
     </w:p>
     <w:p>
@@ -23351,196 +24363,6 @@
         </w:rPr>
         <w:t xml:space="preserve">    </w:t>
       </w:r>
-      <w:proofErr w:type="spellStart"/>
-      <w:r>
-        <w:rPr>
-          <w:rFonts w:ascii="Courier New" w:hAnsi="Courier New" w:cs="Courier New"/>
-          <w:color w:val="000000"/>
-          <w:sz w:val="20"/>
-          <w:szCs w:val="20"/>
-        </w:rPr>
-        <w:t>g_pre</w:t>
-      </w:r>
-      <w:proofErr w:type="spellEnd"/>
-      <w:r>
-        <w:rPr>
-          <w:rFonts w:ascii="Courier New" w:hAnsi="Courier New" w:cs="Courier New"/>
-          <w:color w:val="000000"/>
-          <w:sz w:val="20"/>
-          <w:szCs w:val="20"/>
-        </w:rPr>
-        <w:t xml:space="preserve"> = (-1.*gamma)</w:t>
-      </w:r>
-      <w:proofErr w:type="gramStart"/>
-      <w:r>
-        <w:rPr>
-          <w:rFonts w:ascii="Courier New" w:hAnsi="Courier New" w:cs="Courier New"/>
-          <w:color w:val="000000"/>
-          <w:sz w:val="20"/>
-          <w:szCs w:val="20"/>
-        </w:rPr>
-        <w:t>./</w:t>
-      </w:r>
-      <w:proofErr w:type="spellStart"/>
-      <w:proofErr w:type="gramEnd"/>
-      <w:r>
-        <w:rPr>
-          <w:rFonts w:ascii="Courier New" w:hAnsi="Courier New" w:cs="Courier New"/>
-          <w:color w:val="000000"/>
-          <w:sz w:val="20"/>
-          <w:szCs w:val="20"/>
-        </w:rPr>
-        <w:t>sqrt</w:t>
-      </w:r>
-      <w:proofErr w:type="spellEnd"/>
-      <w:r>
-        <w:rPr>
-          <w:rFonts w:ascii="Courier New" w:hAnsi="Courier New" w:cs="Courier New"/>
-          <w:color w:val="000000"/>
-          <w:sz w:val="20"/>
-          <w:szCs w:val="20"/>
-        </w:rPr>
-        <w:t>(1-(gamma.^2));</w:t>
-      </w:r>
-    </w:p>
-    <w:p>
-      <w:pPr>
-        <w:autoSpaceDE w:val="0"/>
-        <w:autoSpaceDN w:val="0"/>
-        <w:adjustRightInd w:val="0"/>
-        <w:spacing w:after="0" w:line="240" w:lineRule="auto"/>
-        <w:rPr>
-          <w:rFonts w:ascii="Courier New" w:hAnsi="Courier New" w:cs="Courier New"/>
-          <w:sz w:val="24"/>
-          <w:szCs w:val="24"/>
-        </w:rPr>
-      </w:pPr>
-      <w:r>
-        <w:rPr>
-          <w:rFonts w:ascii="Courier New" w:hAnsi="Courier New" w:cs="Courier New"/>
-          <w:color w:val="000000"/>
-          <w:sz w:val="20"/>
-          <w:szCs w:val="20"/>
-        </w:rPr>
-        <w:t xml:space="preserve">    g = </w:t>
-      </w:r>
-      <w:proofErr w:type="spellStart"/>
-      <w:proofErr w:type="gramStart"/>
-      <w:r>
-        <w:rPr>
-          <w:rFonts w:ascii="Courier New" w:hAnsi="Courier New" w:cs="Courier New"/>
-          <w:color w:val="000000"/>
-          <w:sz w:val="20"/>
-          <w:szCs w:val="20"/>
-        </w:rPr>
-        <w:t>exp</w:t>
-      </w:r>
-      <w:proofErr w:type="spellEnd"/>
-      <w:r>
-        <w:rPr>
-          <w:rFonts w:ascii="Courier New" w:hAnsi="Courier New" w:cs="Courier New"/>
-          <w:color w:val="000000"/>
-          <w:sz w:val="20"/>
-          <w:szCs w:val="20"/>
-        </w:rPr>
-        <w:t>(</w:t>
-      </w:r>
-      <w:proofErr w:type="spellStart"/>
-      <w:proofErr w:type="gramEnd"/>
-      <w:r>
-        <w:rPr>
-          <w:rFonts w:ascii="Courier New" w:hAnsi="Courier New" w:cs="Courier New"/>
-          <w:color w:val="000000"/>
-          <w:sz w:val="20"/>
-          <w:szCs w:val="20"/>
-        </w:rPr>
-        <w:t>g_pre</w:t>
-      </w:r>
-      <w:proofErr w:type="spellEnd"/>
-      <w:r>
-        <w:rPr>
-          <w:rFonts w:ascii="Courier New" w:hAnsi="Courier New" w:cs="Courier New"/>
-          <w:color w:val="000000"/>
-          <w:sz w:val="20"/>
-          <w:szCs w:val="20"/>
-        </w:rPr>
-        <w:t>.*</w:t>
-      </w:r>
-      <w:proofErr w:type="spellStart"/>
-      <w:r>
-        <w:rPr>
-          <w:rFonts w:ascii="Courier New" w:hAnsi="Courier New" w:cs="Courier New"/>
-          <w:color w:val="000000"/>
-          <w:sz w:val="20"/>
-          <w:szCs w:val="20"/>
-        </w:rPr>
-        <w:t>asin</w:t>
-      </w:r>
-      <w:proofErr w:type="spellEnd"/>
-      <w:r>
-        <w:rPr>
-          <w:rFonts w:ascii="Courier New" w:hAnsi="Courier New" w:cs="Courier New"/>
-          <w:color w:val="000000"/>
-          <w:sz w:val="20"/>
-          <w:szCs w:val="20"/>
-        </w:rPr>
-        <w:t>(</w:t>
-      </w:r>
-      <w:proofErr w:type="spellStart"/>
-      <w:r>
-        <w:rPr>
-          <w:rFonts w:ascii="Courier New" w:hAnsi="Courier New" w:cs="Courier New"/>
-          <w:color w:val="000000"/>
-          <w:sz w:val="20"/>
-          <w:szCs w:val="20"/>
-        </w:rPr>
-        <w:t>sqrt</w:t>
-      </w:r>
-      <w:proofErr w:type="spellEnd"/>
-      <w:r>
-        <w:rPr>
-          <w:rFonts w:ascii="Courier New" w:hAnsi="Courier New" w:cs="Courier New"/>
-          <w:color w:val="000000"/>
-          <w:sz w:val="20"/>
-          <w:szCs w:val="20"/>
-        </w:rPr>
-        <w:t>(1-(gamma.^2))));</w:t>
-      </w:r>
-    </w:p>
-    <w:p>
-      <w:pPr>
-        <w:autoSpaceDE w:val="0"/>
-        <w:autoSpaceDN w:val="0"/>
-        <w:adjustRightInd w:val="0"/>
-        <w:spacing w:after="0" w:line="240" w:lineRule="auto"/>
-        <w:rPr>
-          <w:rFonts w:ascii="Courier New" w:hAnsi="Courier New" w:cs="Courier New"/>
-          <w:sz w:val="24"/>
-          <w:szCs w:val="24"/>
-        </w:rPr>
-      </w:pPr>
-      <w:r>
-        <w:rPr>
-          <w:rFonts w:ascii="Courier New" w:hAnsi="Courier New" w:cs="Courier New"/>
-          <w:color w:val="000000"/>
-          <w:sz w:val="20"/>
-          <w:szCs w:val="20"/>
-        </w:rPr>
-        <w:t xml:space="preserve"> </w:t>
-      </w:r>
-    </w:p>
-    <w:p>
-      <w:pPr>
-        <w:autoSpaceDE w:val="0"/>
-        <w:autoSpaceDN w:val="0"/>
-        <w:adjustRightInd w:val="0"/>
-        <w:spacing w:after="0" w:line="240" w:lineRule="auto"/>
-        <w:rPr>
-          <w:rFonts w:ascii="Courier New" w:hAnsi="Courier New" w:cs="Courier New"/>
-          <w:sz w:val="24"/>
-          <w:szCs w:val="24"/>
-        </w:rPr>
-      </w:pPr>
       <w:proofErr w:type="gramStart"/>
       <w:r>
         <w:rPr>
@@ -23549,6 +24371,490 @@
           <w:sz w:val="20"/>
           <w:szCs w:val="20"/>
         </w:rPr>
+        <w:t>if</w:t>
+      </w:r>
+      <w:proofErr w:type="gramEnd"/>
+      <w:r>
+        <w:rPr>
+          <w:rFonts w:ascii="Courier New" w:hAnsi="Courier New" w:cs="Courier New"/>
+          <w:color w:val="000000"/>
+          <w:sz w:val="20"/>
+          <w:szCs w:val="20"/>
+        </w:rPr>
+        <w:t xml:space="preserve"> length(</w:t>
+      </w:r>
+      <w:proofErr w:type="spellStart"/>
+      <w:r>
+        <w:rPr>
+          <w:rFonts w:ascii="Courier New" w:hAnsi="Courier New" w:cs="Courier New"/>
+          <w:color w:val="000000"/>
+          <w:sz w:val="20"/>
+          <w:szCs w:val="20"/>
+        </w:rPr>
+        <w:t>varargin</w:t>
+      </w:r>
+      <w:proofErr w:type="spellEnd"/>
+      <w:r>
+        <w:rPr>
+          <w:rFonts w:ascii="Courier New" w:hAnsi="Courier New" w:cs="Courier New"/>
+          <w:color w:val="000000"/>
+          <w:sz w:val="20"/>
+          <w:szCs w:val="20"/>
+        </w:rPr>
+        <w:t xml:space="preserve">) &gt; 0 </w:t>
+      </w:r>
+    </w:p>
+    <w:p>
+      <w:pPr>
+        <w:autoSpaceDE w:val="0"/>
+        <w:autoSpaceDN w:val="0"/>
+        <w:adjustRightInd w:val="0"/>
+        <w:spacing w:after="0" w:line="240" w:lineRule="auto"/>
+        <w:rPr>
+          <w:rFonts w:ascii="Courier New" w:hAnsi="Courier New" w:cs="Courier New"/>
+          <w:sz w:val="24"/>
+          <w:szCs w:val="24"/>
+        </w:rPr>
+      </w:pPr>
+      <w:r>
+        <w:rPr>
+          <w:rFonts w:ascii="Courier New" w:hAnsi="Courier New" w:cs="Courier New"/>
+          <w:color w:val="000000"/>
+          <w:sz w:val="20"/>
+          <w:szCs w:val="20"/>
+        </w:rPr>
+        <w:t xml:space="preserve">        </w:t>
+      </w:r>
+      <w:proofErr w:type="spellStart"/>
+      <w:r>
+        <w:rPr>
+          <w:rFonts w:ascii="Courier New" w:hAnsi="Courier New" w:cs="Courier New"/>
+          <w:color w:val="000000"/>
+          <w:sz w:val="20"/>
+          <w:szCs w:val="20"/>
+        </w:rPr>
+        <w:t>e_r</w:t>
+      </w:r>
+      <w:proofErr w:type="spellEnd"/>
+      <w:r>
+        <w:rPr>
+          <w:rFonts w:ascii="Courier New" w:hAnsi="Courier New" w:cs="Courier New"/>
+          <w:color w:val="000000"/>
+          <w:sz w:val="20"/>
+          <w:szCs w:val="20"/>
+        </w:rPr>
+        <w:t xml:space="preserve"> = [</w:t>
+      </w:r>
+      <w:proofErr w:type="spellStart"/>
+      <w:proofErr w:type="gramStart"/>
+      <w:r>
+        <w:rPr>
+          <w:rFonts w:ascii="Courier New" w:hAnsi="Courier New" w:cs="Courier New"/>
+          <w:color w:val="000000"/>
+          <w:sz w:val="20"/>
+          <w:szCs w:val="20"/>
+        </w:rPr>
+        <w:t>varargin</w:t>
+      </w:r>
+      <w:proofErr w:type="spellEnd"/>
+      <w:r>
+        <w:rPr>
+          <w:rFonts w:ascii="Courier New" w:hAnsi="Courier New" w:cs="Courier New"/>
+          <w:color w:val="000000"/>
+          <w:sz w:val="20"/>
+          <w:szCs w:val="20"/>
+        </w:rPr>
+        <w:t>{</w:t>
+      </w:r>
+      <w:proofErr w:type="gramEnd"/>
+      <w:r>
+        <w:rPr>
+          <w:rFonts w:ascii="Courier New" w:hAnsi="Courier New" w:cs="Courier New"/>
+          <w:color w:val="000000"/>
+          <w:sz w:val="20"/>
+          <w:szCs w:val="20"/>
+        </w:rPr>
+        <w:t>1}];</w:t>
+      </w:r>
+    </w:p>
+    <w:p>
+      <w:pPr>
+        <w:autoSpaceDE w:val="0"/>
+        <w:autoSpaceDN w:val="0"/>
+        <w:adjustRightInd w:val="0"/>
+        <w:spacing w:after="0" w:line="240" w:lineRule="auto"/>
+        <w:rPr>
+          <w:rFonts w:ascii="Courier New" w:hAnsi="Courier New" w:cs="Courier New"/>
+          <w:sz w:val="24"/>
+          <w:szCs w:val="24"/>
+        </w:rPr>
+      </w:pPr>
+      <w:r>
+        <w:rPr>
+          <w:rFonts w:ascii="Courier New" w:hAnsi="Courier New" w:cs="Courier New"/>
+          <w:color w:val="000000"/>
+          <w:sz w:val="20"/>
+          <w:szCs w:val="20"/>
+        </w:rPr>
+        <w:t xml:space="preserve">        </w:t>
+      </w:r>
+      <w:proofErr w:type="gramStart"/>
+      <w:r>
+        <w:rPr>
+          <w:rFonts w:ascii="Courier New" w:hAnsi="Courier New" w:cs="Courier New"/>
+          <w:color w:val="000000"/>
+          <w:sz w:val="20"/>
+          <w:szCs w:val="20"/>
+        </w:rPr>
+        <w:t>area</w:t>
+      </w:r>
+      <w:proofErr w:type="gramEnd"/>
+      <w:r>
+        <w:rPr>
+          <w:rFonts w:ascii="Courier New" w:hAnsi="Courier New" w:cs="Courier New"/>
+          <w:color w:val="000000"/>
+          <w:sz w:val="20"/>
+          <w:szCs w:val="20"/>
+        </w:rPr>
+        <w:t xml:space="preserve"> = [</w:t>
+      </w:r>
+      <w:proofErr w:type="spellStart"/>
+      <w:r>
+        <w:rPr>
+          <w:rFonts w:ascii="Courier New" w:hAnsi="Courier New" w:cs="Courier New"/>
+          <w:color w:val="000000"/>
+          <w:sz w:val="20"/>
+          <w:szCs w:val="20"/>
+        </w:rPr>
+        <w:t>varargin</w:t>
+      </w:r>
+      <w:proofErr w:type="spellEnd"/>
+      <w:r>
+        <w:rPr>
+          <w:rFonts w:ascii="Courier New" w:hAnsi="Courier New" w:cs="Courier New"/>
+          <w:color w:val="000000"/>
+          <w:sz w:val="20"/>
+          <w:szCs w:val="20"/>
+        </w:rPr>
+        <w:t>{2}];</w:t>
+      </w:r>
+    </w:p>
+    <w:p>
+      <w:pPr>
+        <w:autoSpaceDE w:val="0"/>
+        <w:autoSpaceDN w:val="0"/>
+        <w:adjustRightInd w:val="0"/>
+        <w:spacing w:after="0" w:line="240" w:lineRule="auto"/>
+        <w:rPr>
+          <w:rFonts w:ascii="Courier New" w:hAnsi="Courier New" w:cs="Courier New"/>
+          <w:sz w:val="24"/>
+          <w:szCs w:val="24"/>
+        </w:rPr>
+      </w:pPr>
+      <w:r>
+        <w:rPr>
+          <w:rFonts w:ascii="Courier New" w:hAnsi="Courier New" w:cs="Courier New"/>
+          <w:color w:val="000000"/>
+          <w:sz w:val="20"/>
+          <w:szCs w:val="20"/>
+        </w:rPr>
+        <w:t xml:space="preserve">        d1 = [</w:t>
+      </w:r>
+      <w:proofErr w:type="spellStart"/>
+      <w:proofErr w:type="gramStart"/>
+      <w:r>
+        <w:rPr>
+          <w:rFonts w:ascii="Courier New" w:hAnsi="Courier New" w:cs="Courier New"/>
+          <w:color w:val="000000"/>
+          <w:sz w:val="20"/>
+          <w:szCs w:val="20"/>
+        </w:rPr>
+        <w:t>varargin</w:t>
+      </w:r>
+      <w:proofErr w:type="spellEnd"/>
+      <w:r>
+        <w:rPr>
+          <w:rFonts w:ascii="Courier New" w:hAnsi="Courier New" w:cs="Courier New"/>
+          <w:color w:val="000000"/>
+          <w:sz w:val="20"/>
+          <w:szCs w:val="20"/>
+        </w:rPr>
+        <w:t>{</w:t>
+      </w:r>
+      <w:proofErr w:type="gramEnd"/>
+      <w:r>
+        <w:rPr>
+          <w:rFonts w:ascii="Courier New" w:hAnsi="Courier New" w:cs="Courier New"/>
+          <w:color w:val="000000"/>
+          <w:sz w:val="20"/>
+          <w:szCs w:val="20"/>
+        </w:rPr>
+        <w:t>3}];</w:t>
+      </w:r>
+    </w:p>
+    <w:p>
+      <w:pPr>
+        <w:autoSpaceDE w:val="0"/>
+        <w:autoSpaceDN w:val="0"/>
+        <w:adjustRightInd w:val="0"/>
+        <w:spacing w:after="0" w:line="240" w:lineRule="auto"/>
+        <w:rPr>
+          <w:rFonts w:ascii="Courier New" w:hAnsi="Courier New" w:cs="Courier New"/>
+          <w:sz w:val="24"/>
+          <w:szCs w:val="24"/>
+        </w:rPr>
+      </w:pPr>
+      <w:r>
+        <w:rPr>
+          <w:rFonts w:ascii="Courier New" w:hAnsi="Courier New" w:cs="Courier New"/>
+          <w:color w:val="000000"/>
+          <w:sz w:val="20"/>
+          <w:szCs w:val="20"/>
+        </w:rPr>
+        <w:t xml:space="preserve">        d2 = [</w:t>
+      </w:r>
+      <w:proofErr w:type="spellStart"/>
+      <w:proofErr w:type="gramStart"/>
+      <w:r>
+        <w:rPr>
+          <w:rFonts w:ascii="Courier New" w:hAnsi="Courier New" w:cs="Courier New"/>
+          <w:color w:val="000000"/>
+          <w:sz w:val="20"/>
+          <w:szCs w:val="20"/>
+        </w:rPr>
+        <w:t>varargin</w:t>
+      </w:r>
+      <w:proofErr w:type="spellEnd"/>
+      <w:r>
+        <w:rPr>
+          <w:rFonts w:ascii="Courier New" w:hAnsi="Courier New" w:cs="Courier New"/>
+          <w:color w:val="000000"/>
+          <w:sz w:val="20"/>
+          <w:szCs w:val="20"/>
+        </w:rPr>
+        <w:t>{</w:t>
+      </w:r>
+      <w:proofErr w:type="gramEnd"/>
+      <w:r>
+        <w:rPr>
+          <w:rFonts w:ascii="Courier New" w:hAnsi="Courier New" w:cs="Courier New"/>
+          <w:color w:val="000000"/>
+          <w:sz w:val="20"/>
+          <w:szCs w:val="20"/>
+        </w:rPr>
+        <w:t>4}];</w:t>
+      </w:r>
+    </w:p>
+    <w:p>
+      <w:pPr>
+        <w:autoSpaceDE w:val="0"/>
+        <w:autoSpaceDN w:val="0"/>
+        <w:adjustRightInd w:val="0"/>
+        <w:spacing w:after="0" w:line="240" w:lineRule="auto"/>
+        <w:rPr>
+          <w:rFonts w:ascii="Courier New" w:hAnsi="Courier New" w:cs="Courier New"/>
+          <w:sz w:val="24"/>
+          <w:szCs w:val="24"/>
+        </w:rPr>
+      </w:pPr>
+      <w:r>
+        <w:rPr>
+          <w:rFonts w:ascii="Courier New" w:hAnsi="Courier New" w:cs="Courier New"/>
+          <w:color w:val="000000"/>
+          <w:sz w:val="20"/>
+          <w:szCs w:val="20"/>
+        </w:rPr>
+        <w:t xml:space="preserve">        </w:t>
+      </w:r>
+      <w:proofErr w:type="spellStart"/>
+      <w:proofErr w:type="gramStart"/>
+      <w:r>
+        <w:rPr>
+          <w:rFonts w:ascii="Courier New" w:hAnsi="Courier New" w:cs="Courier New"/>
+          <w:color w:val="000000"/>
+          <w:sz w:val="20"/>
+          <w:szCs w:val="20"/>
+        </w:rPr>
+        <w:t>ctrans</w:t>
+      </w:r>
+      <w:proofErr w:type="spellEnd"/>
+      <w:proofErr w:type="gramEnd"/>
+      <w:r>
+        <w:rPr>
+          <w:rFonts w:ascii="Courier New" w:hAnsi="Courier New" w:cs="Courier New"/>
+          <w:color w:val="000000"/>
+          <w:sz w:val="20"/>
+          <w:szCs w:val="20"/>
+        </w:rPr>
+        <w:t xml:space="preserve"> = (</w:t>
+      </w:r>
+      <w:proofErr w:type="spellStart"/>
+      <w:r>
+        <w:rPr>
+          <w:rFonts w:ascii="Courier New" w:hAnsi="Courier New" w:cs="Courier New"/>
+          <w:color w:val="000000"/>
+          <w:sz w:val="20"/>
+          <w:szCs w:val="20"/>
+        </w:rPr>
+        <w:t>e_r</w:t>
+      </w:r>
+      <w:proofErr w:type="spellEnd"/>
+      <w:r>
+        <w:rPr>
+          <w:rFonts w:ascii="Courier New" w:hAnsi="Courier New" w:cs="Courier New"/>
+          <w:color w:val="000000"/>
+          <w:sz w:val="20"/>
+          <w:szCs w:val="20"/>
+        </w:rPr>
+        <w:t>*e_0*area)/(e_0*d1+e_r*d2);</w:t>
+      </w:r>
+    </w:p>
+    <w:p>
+      <w:pPr>
+        <w:autoSpaceDE w:val="0"/>
+        <w:autoSpaceDN w:val="0"/>
+        <w:adjustRightInd w:val="0"/>
+        <w:spacing w:after="0" w:line="240" w:lineRule="auto"/>
+        <w:rPr>
+          <w:rFonts w:ascii="Courier New" w:hAnsi="Courier New" w:cs="Courier New"/>
+          <w:sz w:val="24"/>
+          <w:szCs w:val="24"/>
+        </w:rPr>
+      </w:pPr>
+      <w:r>
+        <w:rPr>
+          <w:rFonts w:ascii="Courier New" w:hAnsi="Courier New" w:cs="Courier New"/>
+          <w:color w:val="000000"/>
+          <w:sz w:val="20"/>
+          <w:szCs w:val="20"/>
+        </w:rPr>
+        <w:t xml:space="preserve">    </w:t>
+      </w:r>
+      <w:proofErr w:type="gramStart"/>
+      <w:r>
+        <w:rPr>
+          <w:rFonts w:ascii="Courier New" w:hAnsi="Courier New" w:cs="Courier New"/>
+          <w:color w:val="0000FF"/>
+          <w:sz w:val="20"/>
+          <w:szCs w:val="20"/>
+        </w:rPr>
+        <w:t>else</w:t>
+      </w:r>
+      <w:proofErr w:type="gramEnd"/>
+    </w:p>
+    <w:p>
+      <w:pPr>
+        <w:autoSpaceDE w:val="0"/>
+        <w:autoSpaceDN w:val="0"/>
+        <w:adjustRightInd w:val="0"/>
+        <w:spacing w:after="0" w:line="240" w:lineRule="auto"/>
+        <w:rPr>
+          <w:rFonts w:ascii="Courier New" w:hAnsi="Courier New" w:cs="Courier New"/>
+          <w:sz w:val="24"/>
+          <w:szCs w:val="24"/>
+        </w:rPr>
+      </w:pPr>
+      <w:r>
+        <w:rPr>
+          <w:rFonts w:ascii="Courier New" w:hAnsi="Courier New" w:cs="Courier New"/>
+          <w:color w:val="000000"/>
+          <w:sz w:val="20"/>
+          <w:szCs w:val="20"/>
+        </w:rPr>
+        <w:t xml:space="preserve">        </w:t>
+      </w:r>
+      <w:proofErr w:type="spellStart"/>
+      <w:proofErr w:type="gramStart"/>
+      <w:r>
+        <w:rPr>
+          <w:rFonts w:ascii="Courier New" w:hAnsi="Courier New" w:cs="Courier New"/>
+          <w:color w:val="000000"/>
+          <w:sz w:val="20"/>
+          <w:szCs w:val="20"/>
+        </w:rPr>
+        <w:t>ctrans</w:t>
+      </w:r>
+      <w:proofErr w:type="spellEnd"/>
+      <w:proofErr w:type="gramEnd"/>
+      <w:r>
+        <w:rPr>
+          <w:rFonts w:ascii="Courier New" w:hAnsi="Courier New" w:cs="Courier New"/>
+          <w:color w:val="000000"/>
+          <w:sz w:val="20"/>
+          <w:szCs w:val="20"/>
+        </w:rPr>
+        <w:t xml:space="preserve"> = (2*pi*e_0)/log(</w:t>
+      </w:r>
+      <w:proofErr w:type="spellStart"/>
+      <w:r>
+        <w:rPr>
+          <w:rFonts w:ascii="Courier New" w:hAnsi="Courier New" w:cs="Courier New"/>
+          <w:color w:val="000000"/>
+          <w:sz w:val="20"/>
+          <w:szCs w:val="20"/>
+        </w:rPr>
+        <w:t>outer_radius</w:t>
+      </w:r>
+      <w:proofErr w:type="spellEnd"/>
+      <w:r>
+        <w:rPr>
+          <w:rFonts w:ascii="Courier New" w:hAnsi="Courier New" w:cs="Courier New"/>
+          <w:color w:val="000000"/>
+          <w:sz w:val="20"/>
+          <w:szCs w:val="20"/>
+        </w:rPr>
+        <w:t>/</w:t>
+      </w:r>
+      <w:proofErr w:type="spellStart"/>
+      <w:r>
+        <w:rPr>
+          <w:rFonts w:ascii="Courier New" w:hAnsi="Courier New" w:cs="Courier New"/>
+          <w:color w:val="000000"/>
+          <w:sz w:val="20"/>
+          <w:szCs w:val="20"/>
+        </w:rPr>
+        <w:t>inner_radius</w:t>
+      </w:r>
+      <w:proofErr w:type="spellEnd"/>
+      <w:r>
+        <w:rPr>
+          <w:rFonts w:ascii="Courier New" w:hAnsi="Courier New" w:cs="Courier New"/>
+          <w:color w:val="000000"/>
+          <w:sz w:val="20"/>
+          <w:szCs w:val="20"/>
+        </w:rPr>
+        <w:t>);</w:t>
+      </w:r>
+    </w:p>
+    <w:p>
+      <w:pPr>
+        <w:autoSpaceDE w:val="0"/>
+        <w:autoSpaceDN w:val="0"/>
+        <w:adjustRightInd w:val="0"/>
+        <w:spacing w:after="0" w:line="240" w:lineRule="auto"/>
+        <w:rPr>
+          <w:rFonts w:ascii="Courier New" w:hAnsi="Courier New" w:cs="Courier New"/>
+          <w:sz w:val="24"/>
+          <w:szCs w:val="24"/>
+        </w:rPr>
+      </w:pPr>
+      <w:r>
+        <w:rPr>
+          <w:rFonts w:ascii="Courier New" w:hAnsi="Courier New" w:cs="Courier New"/>
+          <w:color w:val="000000"/>
+          <w:sz w:val="20"/>
+          <w:szCs w:val="20"/>
+        </w:rPr>
+        <w:t xml:space="preserve">    </w:t>
+      </w:r>
+      <w:proofErr w:type="gramStart"/>
+      <w:r>
+        <w:rPr>
+          <w:rFonts w:ascii="Courier New" w:hAnsi="Courier New" w:cs="Courier New"/>
+          <w:color w:val="0000FF"/>
+          <w:sz w:val="20"/>
+          <w:szCs w:val="20"/>
+        </w:rPr>
         <w:t>end</w:t>
       </w:r>
       <w:proofErr w:type="gramEnd"/>
@@ -23561,42 +24867,51 @@
         <w:spacing w:after="0" w:line="240" w:lineRule="auto"/>
         <w:rPr>
           <w:rFonts w:ascii="Courier New" w:hAnsi="Courier New" w:cs="Courier New"/>
-          <w:sz w:val="24"/>
-          <w:szCs w:val="24"/>
-        </w:rPr>
-      </w:pPr>
-      <w:r>
-        <w:rPr>
-          <w:rFonts w:ascii="Courier New" w:hAnsi="Courier New" w:cs="Courier New"/>
           <w:color w:val="0000FF"/>
           <w:sz w:val="20"/>
           <w:szCs w:val="20"/>
         </w:rPr>
-        <w:t xml:space="preserve"> </w:t>
-      </w:r>
-    </w:p>
-    <w:p>
-      <w:pPr>
-        <w:autoSpaceDE w:val="0"/>
-        <w:autoSpaceDN w:val="0"/>
-        <w:adjustRightInd w:val="0"/>
-        <w:spacing w:after="0" w:line="240" w:lineRule="auto"/>
-        <w:rPr>
-          <w:rFonts w:ascii="Courier New" w:hAnsi="Courier New" w:cs="Courier New"/>
-          <w:sz w:val="24"/>
-          <w:szCs w:val="24"/>
-        </w:rPr>
-      </w:pPr>
-    </w:p>
-    <w:p>
-      <w:pPr>
-        <w:rPr>
+      </w:pPr>
+      <w:proofErr w:type="gramStart"/>
+      <w:r>
+        <w:rPr>
+          <w:rFonts w:ascii="Courier New" w:hAnsi="Courier New" w:cs="Courier New"/>
+          <w:color w:val="0000FF"/>
+          <w:sz w:val="20"/>
+          <w:szCs w:val="20"/>
+        </w:rPr>
+        <w:t>end</w:t>
+      </w:r>
+      <w:proofErr w:type="gramEnd"/>
+    </w:p>
+    <w:p>
+      <w:pPr>
+        <w:rPr>
+          <w:b/>
           <w:bCs/>
         </w:rPr>
       </w:pPr>
+      <w:proofErr w:type="gramStart"/>
+      <w:r>
+        <w:rPr>
+          <w:b/>
+          <w:bCs/>
+        </w:rPr>
+        <w:lastRenderedPageBreak/>
+        <w:t>aa</w:t>
+      </w:r>
+      <w:proofErr w:type="gramEnd"/>
+    </w:p>
+    <w:p>
+      <w:pPr>
+        <w:rPr>
+          <w:b/>
+          <w:bCs/>
+        </w:rPr>
+      </w:pPr>
     </w:p>
     <w:sectPr>
-      <w:headerReference w:type="default" r:id="rId15"/>
+      <w:headerReference w:type="default" r:id="rId17"/>
       <w:pgSz w:w="11906" w:h="16838"/>
       <w:pgMar w:top="1440" w:right="1440" w:bottom="1440" w:left="1440" w:header="708" w:footer="708" w:gutter="0"/>
       <w:cols w:space="708"/>
@@ -23607,7 +24922,7 @@
 </file>
 
 <file path=word/endnotes.xml><?xml version="1.0" encoding="utf-8"?>
-<w:endnotes xmlns:wpc="http://schemas.microsoft.com/office/word/2010/wordprocessingCanvas" xmlns:mc="http://schemas.openxmlformats.org/markup-compatibility/2006" xmlns:o="urn:schemas-microsoft-com:office:office" xmlns:r="http://schemas.openxmlformats.org/officeDocument/2006/relationships" xmlns:m="http://schemas.openxmlformats.org/officeDocument/2006/math" xmlns:v="urn:schemas-microsoft-com:vml" xmlns:wp14="http://schemas.microsoft.com/office/word/2010/wordprocessingDrawing" xmlns:wp="http://schemas.openxmlformats.org/drawingml/2006/wordprocessingDrawing" xmlns:w10="urn:schemas-microsoft-com:office:word" xmlns:w="http://schemas.openxmlformats.org/wordprocessingml/2006/main" xmlns:w14="http://schemas.microsoft.com/office/word/2010/wordml" xmlns:wpg="http://schemas.microsoft.com/office/word/2010/wordprocessingGroup" xmlns:wpi="http://schemas.microsoft.com/office/word/2010/wordprocessingInk" xmlns:wne="http://schemas.microsoft.com/office/word/2006/wordml" xmlns:wps="http://schemas.microsoft.com/office/word/2010/wordprocessingShape" mc:Ignorable="w14 wp14">
+<w:endnotes xmlns:wpc="http://schemas.microsoft.com/office/word/2010/wordprocessingCanvas" xmlns:mc="http://schemas.openxmlformats.org/markup-compatibility/2006" xmlns:o="urn:schemas-microsoft-com:office:office" xmlns:r="http://schemas.openxmlformats.org/officeDocument/2006/relationships" xmlns:m="http://schemas.openxmlformats.org/officeDocument/2006/math" xmlns:v="urn:schemas-microsoft-com:vml" xmlns:wp14="http://schemas.microsoft.com/office/word/2010/wordprocessingDrawing" xmlns:wp="http://schemas.openxmlformats.org/drawingml/2006/wordprocessingDrawing" xmlns:w10="urn:schemas-microsoft-com:office:word" xmlns:w="http://schemas.openxmlformats.org/wordprocessingml/2006/main" xmlns:w14="http://schemas.microsoft.com/office/word/2010/wordml" xmlns:w15="http://schemas.microsoft.com/office/word/2012/wordml" xmlns:wpg="http://schemas.microsoft.com/office/word/2010/wordprocessingGroup" xmlns:wpi="http://schemas.microsoft.com/office/word/2010/wordprocessingInk" xmlns:wne="http://schemas.microsoft.com/office/word/2006/wordml" xmlns:wps="http://schemas.microsoft.com/office/word/2010/wordprocessingShape" mc:Ignorable="w14 w15 wp14">
   <w:endnote w:type="separator" w:id="-1">
     <w:p>
       <w:pPr>
@@ -23632,7 +24947,7 @@
 </file>
 
 <file path=word/footnotes.xml><?xml version="1.0" encoding="utf-8"?>
-<w:footnotes xmlns:wpc="http://schemas.microsoft.com/office/word/2010/wordprocessingCanvas" xmlns:mc="http://schemas.openxmlformats.org/markup-compatibility/2006" xmlns:o="urn:schemas-microsoft-com:office:office" xmlns:r="http://schemas.openxmlformats.org/officeDocument/2006/relationships" xmlns:m="http://schemas.openxmlformats.org/officeDocument/2006/math" xmlns:v="urn:schemas-microsoft-com:vml" xmlns:wp14="http://schemas.microsoft.com/office/word/2010/wordprocessingDrawing" xmlns:wp="http://schemas.openxmlformats.org/drawingml/2006/wordprocessingDrawing" xmlns:w10="urn:schemas-microsoft-com:office:word" xmlns:w="http://schemas.openxmlformats.org/wordprocessingml/2006/main" xmlns:w14="http://schemas.microsoft.com/office/word/2010/wordml" xmlns:wpg="http://schemas.microsoft.com/office/word/2010/wordprocessingGroup" xmlns:wpi="http://schemas.microsoft.com/office/word/2010/wordprocessingInk" xmlns:wne="http://schemas.microsoft.com/office/word/2006/wordml" xmlns:wps="http://schemas.microsoft.com/office/word/2010/wordprocessingShape" mc:Ignorable="w14 wp14">
+<w:footnotes xmlns:wpc="http://schemas.microsoft.com/office/word/2010/wordprocessingCanvas" xmlns:mc="http://schemas.openxmlformats.org/markup-compatibility/2006" xmlns:o="urn:schemas-microsoft-com:office:office" xmlns:r="http://schemas.openxmlformats.org/officeDocument/2006/relationships" xmlns:m="http://schemas.openxmlformats.org/officeDocument/2006/math" xmlns:v="urn:schemas-microsoft-com:vml" xmlns:wp14="http://schemas.microsoft.com/office/word/2010/wordprocessingDrawing" xmlns:wp="http://schemas.openxmlformats.org/drawingml/2006/wordprocessingDrawing" xmlns:w10="urn:schemas-microsoft-com:office:word" xmlns:w="http://schemas.openxmlformats.org/wordprocessingml/2006/main" xmlns:w14="http://schemas.microsoft.com/office/word/2010/wordml" xmlns:w15="http://schemas.microsoft.com/office/word/2012/wordml" xmlns:wpg="http://schemas.microsoft.com/office/word/2010/wordprocessingGroup" xmlns:wpi="http://schemas.microsoft.com/office/word/2010/wordprocessingInk" xmlns:wne="http://schemas.microsoft.com/office/word/2006/wordml" xmlns:wps="http://schemas.microsoft.com/office/word/2010/wordprocessingShape" mc:Ignorable="w14 w15 wp14">
   <w:footnote w:type="separator" w:id="-1">
     <w:p>
       <w:pPr>
@@ -23657,7 +24972,7 @@
 </file>
 
 <file path=word/header1.xml><?xml version="1.0" encoding="utf-8"?>
-<w:hdr xmlns:wpc="http://schemas.microsoft.com/office/word/2010/wordprocessingCanvas" xmlns:mc="http://schemas.openxmlformats.org/markup-compatibility/2006" xmlns:o="urn:schemas-microsoft-com:office:office" xmlns:r="http://schemas.openxmlformats.org/officeDocument/2006/relationships" xmlns:m="http://schemas.openxmlformats.org/officeDocument/2006/math" xmlns:v="urn:schemas-microsoft-com:vml" xmlns:wp14="http://schemas.microsoft.com/office/word/2010/wordprocessingDrawing" xmlns:wp="http://schemas.openxmlformats.org/drawingml/2006/wordprocessingDrawing" xmlns:w10="urn:schemas-microsoft-com:office:word" xmlns:w="http://schemas.openxmlformats.org/wordprocessingml/2006/main" xmlns:w14="http://schemas.microsoft.com/office/word/2010/wordml" xmlns:wpg="http://schemas.microsoft.com/office/word/2010/wordprocessingGroup" xmlns:wpi="http://schemas.microsoft.com/office/word/2010/wordprocessingInk" xmlns:wne="http://schemas.microsoft.com/office/word/2006/wordml" xmlns:wps="http://schemas.microsoft.com/office/word/2010/wordprocessingShape" mc:Ignorable="w14 wp14">
+<w:hdr xmlns:wpc="http://schemas.microsoft.com/office/word/2010/wordprocessingCanvas" xmlns:mc="http://schemas.openxmlformats.org/markup-compatibility/2006" xmlns:o="urn:schemas-microsoft-com:office:office" xmlns:r="http://schemas.openxmlformats.org/officeDocument/2006/relationships" xmlns:m="http://schemas.openxmlformats.org/officeDocument/2006/math" xmlns:v="urn:schemas-microsoft-com:vml" xmlns:wp14="http://schemas.microsoft.com/office/word/2010/wordprocessingDrawing" xmlns:wp="http://schemas.openxmlformats.org/drawingml/2006/wordprocessingDrawing" xmlns:w10="urn:schemas-microsoft-com:office:word" xmlns:w="http://schemas.openxmlformats.org/wordprocessingml/2006/main" xmlns:w14="http://schemas.microsoft.com/office/word/2010/wordml" xmlns:w15="http://schemas.microsoft.com/office/word/2012/wordml" xmlns:wpg="http://schemas.microsoft.com/office/word/2010/wordprocessingGroup" xmlns:wpi="http://schemas.microsoft.com/office/word/2010/wordprocessingInk" xmlns:wne="http://schemas.microsoft.com/office/word/2006/wordml" xmlns:wps="http://schemas.microsoft.com/office/word/2010/wordprocessingShape" mc:Ignorable="w14 w15 wp14">
   <w:p>
     <w:pPr>
       <w:pStyle w:val="Header"/>
@@ -23682,7 +24997,7 @@
 </file>
 
 <file path=word/numbering.xml><?xml version="1.0" encoding="utf-8"?>
-<w:numbering xmlns:wpc="http://schemas.microsoft.com/office/word/2010/wordprocessingCanvas" xmlns:mc="http://schemas.openxmlformats.org/markup-compatibility/2006" xmlns:o="urn:schemas-microsoft-com:office:office" xmlns:r="http://schemas.openxmlformats.org/officeDocument/2006/relationships" xmlns:m="http://schemas.openxmlformats.org/officeDocument/2006/math" xmlns:v="urn:schemas-microsoft-com:vml" xmlns:wp14="http://schemas.microsoft.com/office/word/2010/wordprocessingDrawing" xmlns:wp="http://schemas.openxmlformats.org/drawingml/2006/wordprocessingDrawing" xmlns:w10="urn:schemas-microsoft-com:office:word" xmlns:w="http://schemas.openxmlformats.org/wordprocessingml/2006/main" xmlns:w14="http://schemas.microsoft.com/office/word/2010/wordml" xmlns:wpg="http://schemas.microsoft.com/office/word/2010/wordprocessingGroup" xmlns:wpi="http://schemas.microsoft.com/office/word/2010/wordprocessingInk" xmlns:wne="http://schemas.microsoft.com/office/word/2006/wordml" xmlns:wps="http://schemas.microsoft.com/office/word/2010/wordprocessingShape" mc:Ignorable="w14 wp14">
+<w:numbering xmlns:wpc="http://schemas.microsoft.com/office/word/2010/wordprocessingCanvas" xmlns:mc="http://schemas.openxmlformats.org/markup-compatibility/2006" xmlns:o="urn:schemas-microsoft-com:office:office" xmlns:r="http://schemas.openxmlformats.org/officeDocument/2006/relationships" xmlns:m="http://schemas.openxmlformats.org/officeDocument/2006/math" xmlns:v="urn:schemas-microsoft-com:vml" xmlns:wp14="http://schemas.microsoft.com/office/word/2010/wordprocessingDrawing" xmlns:wp="http://schemas.openxmlformats.org/drawingml/2006/wordprocessingDrawing" xmlns:w10="urn:schemas-microsoft-com:office:word" xmlns:w="http://schemas.openxmlformats.org/wordprocessingml/2006/main" xmlns:w14="http://schemas.microsoft.com/office/word/2010/wordml" xmlns:w15="http://schemas.microsoft.com/office/word/2012/wordml" xmlns:wpg="http://schemas.microsoft.com/office/word/2010/wordprocessingGroup" xmlns:wpi="http://schemas.microsoft.com/office/word/2010/wordprocessingInk" xmlns:wne="http://schemas.microsoft.com/office/word/2006/wordml" xmlns:wps="http://schemas.microsoft.com/office/word/2010/wordprocessingShape" mc:Ignorable="w14 w15 wp14">
   <w:abstractNum w:abstractNumId="0">
     <w:nsid w:val="3067136D"/>
     <w:multiLevelType w:val="hybridMultilevel"/>
@@ -24425,7 +25740,7 @@
 </file>
 
 <file path=word/styles.xml><?xml version="1.0" encoding="utf-8"?>
-<w:styles xmlns:mc="http://schemas.openxmlformats.org/markup-compatibility/2006" xmlns:r="http://schemas.openxmlformats.org/officeDocument/2006/relationships" xmlns:w="http://schemas.openxmlformats.org/wordprocessingml/2006/main" xmlns:w14="http://schemas.microsoft.com/office/word/2010/wordml" mc:Ignorable="w14">
+<w:styles xmlns:mc="http://schemas.openxmlformats.org/markup-compatibility/2006" xmlns:r="http://schemas.openxmlformats.org/officeDocument/2006/relationships" xmlns:w="http://schemas.openxmlformats.org/wordprocessingml/2006/main" xmlns:w14="http://schemas.microsoft.com/office/word/2010/wordml" xmlns:w15="http://schemas.microsoft.com/office/word/2012/wordml" mc:Ignorable="w14 w15">
   <w:docDefaults>
     <w:rPrDefault>
       <w:rPr>
@@ -24441,508 +25756,378 @@
       </w:pPr>
     </w:pPrDefault>
   </w:docDefaults>
-  <w:latentStyles w:defLockedState="0" w:defUIPriority="99" w:defSemiHidden="1" w:defUnhideWhenUsed="1" w:defQFormat="0" w:count="267">
-    <w:lsdException w:name="Normal" w:semiHidden="0" w:uiPriority="0" w:unhideWhenUsed="0" w:qFormat="1"/>
-    <w:lsdException w:name="heading 1" w:semiHidden="0" w:uiPriority="9" w:unhideWhenUsed="0" w:qFormat="1"/>
-    <w:lsdException w:name="heading 2" w:uiPriority="9" w:qFormat="1"/>
-    <w:lsdException w:name="heading 3" w:uiPriority="9" w:qFormat="1"/>
-    <w:lsdException w:name="heading 4" w:uiPriority="9" w:qFormat="1"/>
-    <w:lsdException w:name="heading 5" w:uiPriority="9" w:qFormat="1"/>
-    <w:lsdException w:name="heading 6" w:uiPriority="9" w:qFormat="1"/>
-    <w:lsdException w:name="heading 7" w:uiPriority="9" w:qFormat="1"/>
-    <w:lsdException w:name="heading 8" w:uiPriority="9" w:qFormat="1"/>
-    <w:lsdException w:name="heading 9" w:uiPriority="9" w:qFormat="1"/>
-    <w:lsdException w:name="toc 1" w:uiPriority="39"/>
-    <w:lsdException w:name="toc 2" w:uiPriority="39"/>
-    <w:lsdException w:name="toc 3" w:uiPriority="39"/>
-    <w:lsdException w:name="toc 4" w:uiPriority="39"/>
-    <w:lsdException w:name="toc 5" w:uiPriority="39"/>
-    <w:lsdException w:name="toc 6" w:uiPriority="39"/>
-    <w:lsdException w:name="toc 7" w:uiPriority="39"/>
-    <w:lsdException w:name="toc 8" w:uiPriority="39"/>
-    <w:lsdException w:name="toc 9" w:uiPriority="39"/>
-    <w:lsdException w:name="caption" w:uiPriority="35" w:qFormat="1"/>
-    <w:lsdException w:name="Title" w:semiHidden="0" w:uiPriority="10" w:unhideWhenUsed="0" w:qFormat="1"/>
-    <w:lsdException w:name="Default Paragraph Font" w:uiPriority="1"/>
-    <w:lsdException w:name="Subtitle" w:semiHidden="0" w:uiPriority="11" w:unhideWhenUsed="0" w:qFormat="1"/>
-    <w:lsdException w:name="Strong" w:semiHidden="0" w:uiPriority="22" w:unhideWhenUsed="0" w:qFormat="1"/>
-    <w:lsdException w:name="Emphasis" w:semiHidden="0" w:uiPriority="20" w:unhideWhenUsed="0" w:qFormat="1"/>
-    <w:lsdException w:name="Table Grid" w:semiHidden="0" w:uiPriority="39" w:unhideWhenUsed="0"/>
-    <w:lsdException w:name="Placeholder Text" w:unhideWhenUsed="0"/>
-    <w:lsdException w:name="No Spacing" w:semiHidden="0" w:uiPriority="1" w:unhideWhenUsed="0" w:qFormat="1"/>
-    <w:lsdException w:name="Light Shading" w:semiHidden="0" w:uiPriority="60" w:unhideWhenUsed="0"/>
-    <w:lsdException w:name="Light List" w:semiHidden="0" w:uiPriority="61" w:unhideWhenUsed="0"/>
-    <w:lsdException w:name="Light Grid" w:semiHidden="0" w:uiPriority="62" w:unhideWhenUsed="0"/>
-    <w:lsdException w:name="Medium Shading 1" w:semiHidden="0" w:uiPriority="63" w:unhideWhenUsed="0"/>
-    <w:lsdException w:name="Medium Shading 2" w:semiHidden="0" w:uiPriority="64" w:unhideWhenUsed="0"/>
-    <w:lsdException w:name="Medium List 1" w:semiHidden="0" w:uiPriority="65" w:unhideWhenUsed="0"/>
-    <w:lsdException w:name="Medium List 2" w:semiHidden="0" w:uiPriority="66" w:unhideWhenUsed="0"/>
-    <w:lsdException w:name="Medium Grid 1" w:semiHidden="0" w:uiPriority="67" w:unhideWhenUsed="0"/>
-    <w:lsdException w:name="Medium Grid 2" w:semiHidden="0" w:uiPriority="68" w:unhideWhenUsed="0"/>
-    <w:lsdException w:name="Medium Grid 3" w:semiHidden="0" w:uiPriority="69" w:unhideWhenUsed="0"/>
-    <w:lsdException w:name="Dark List" w:semiHidden="0" w:uiPriority="70" w:unhideWhenUsed="0"/>
-    <w:lsdException w:name="Colorful Shading" w:semiHidden="0" w:uiPriority="71" w:unhideWhenUsed="0"/>
-    <w:lsdException w:name="Colorful List" w:semiHidden="0" w:uiPriority="72" w:unhideWhenUsed="0"/>
-    <w:lsdException w:name="Colorful Grid" w:semiHidden="0" w:uiPriority="73" w:unhideWhenUsed="0"/>
-    <w:lsdException w:name="Light Shading Accent 1" w:semiHidden="0" w:uiPriority="60" w:unhideWhenUsed="0"/>
-    <w:lsdException w:name="Light List Accent 1" w:semiHidden="0" w:uiPriority="61" w:unhideWhenUsed="0"/>
-    <w:lsdException w:name="Light Grid Accent 1" w:semiHidden="0" w:uiPriority="62" w:unhideWhenUsed="0"/>
-    <w:lsdException w:name="Medium Shading 1 Accent 1" w:semiHidden="0" w:uiPriority="63" w:unhideWhenUsed="0"/>
-    <w:lsdException w:name="Medium Shading 2 Accent 1" w:semiHidden="0" w:uiPriority="64" w:unhideWhenUsed="0"/>
-    <w:lsdException w:name="Medium List 1 Accent 1" w:semiHidden="0" w:uiPriority="65" w:unhideWhenUsed="0"/>
-    <w:lsdException w:name="Revision" w:unhideWhenUsed="0"/>
-    <w:lsdException w:name="List Paragraph" w:semiHidden="0" w:uiPriority="34" w:unhideWhenUsed="0" w:qFormat="1"/>
-    <w:lsdException w:name="Quote" w:semiHidden="0" w:uiPriority="29" w:unhideWhenUsed="0" w:qFormat="1"/>
-    <w:lsdException w:name="Intense Quote" w:semiHidden="0" w:uiPriority="30" w:unhideWhenUsed="0" w:qFormat="1"/>
-    <w:lsdException w:name="Medium List 2 Accent 1" w:semiHidden="0" w:uiPriority="66" w:unhideWhenUsed="0"/>
-    <w:lsdException w:name="Medium Grid 1 Accent 1" w:semiHidden="0" w:uiPriority="67" w:unhideWhenUsed="0"/>
-    <w:lsdException w:name="Medium Grid 2 Accent 1" w:semiHidden="0" w:uiPriority="68" w:unhideWhenUsed="0"/>
-    <w:lsdException w:name="Medium Grid 3 Accent 1" w:semiHidden="0" w:uiPriority="69" w:unhideWhenUsed="0"/>
-    <w:lsdException w:name="Dark List Accent 1" w:semiHidden="0" w:uiPriority="70" w:unhideWhenUsed="0"/>
-    <w:lsdException w:name="Colorful Shading Accent 1" w:semiHidden="0" w:uiPriority="71" w:unhideWhenUsed="0"/>
-    <w:lsdException w:name="Colorful List Accent 1" w:semiHidden="0" w:uiPriority="72" w:unhideWhenUsed="0"/>
-    <w:lsdException w:name="Colorful Grid Accent 1" w:semiHidden="0" w:uiPriority="73" w:unhideWhenUsed="0"/>
-    <w:lsdException w:name="Light Shading Accent 2" w:semiHidden="0" w:uiPriority="60" w:unhideWhenUsed="0"/>
-    <w:lsdException w:name="Light List Accent 2" w:semiHidden="0" w:uiPriority="61" w:unhideWhenUsed="0"/>
-    <w:lsdException w:name="Light Grid Accent 2" w:semiHidden="0" w:uiPriority="62" w:unhideWhenUsed="0"/>
-    <w:lsdException w:name="Medium Shading 1 Accent 2" w:semiHidden="0" w:uiPriority="63" w:unhideWhenUsed="0"/>
-    <w:lsdException w:name="Medium Shading 2 Accent 2" w:semiHidden="0" w:uiPriority="64" w:unhideWhenUsed="0"/>
-    <w:lsdException w:name="Medium List 1 Accent 2" w:semiHidden="0" w:uiPriority="65" w:unhideWhenUsed="0"/>
-    <w:lsdException w:name="Medium List 2 Accent 2" w:semiHidden="0" w:uiPriority="66" w:unhideWhenUsed="0"/>
-    <w:lsdException w:name="Medium Grid 1 Accent 2" w:semiHidden="0" w:uiPriority="67" w:unhideWhenUsed="0"/>
-    <w:lsdException w:name="Medium Grid 2 Accent 2" w:semiHidden="0" w:uiPriority="68" w:unhideWhenUsed="0"/>
-    <w:lsdException w:name="Medium Grid 3 Accent 2" w:semiHidden="0" w:uiPriority="69" w:unhideWhenUsed="0"/>
-    <w:lsdException w:name="Dark List Accent 2" w:semiHidden="0" w:uiPriority="70" w:unhideWhenUsed="0"/>
-    <w:lsdException w:name="Colorful Shading Accent 2" w:semiHidden="0" w:uiPriority="71" w:unhideWhenUsed="0"/>
-    <w:lsdException w:name="Colorful List Accent 2" w:semiHidden="0" w:uiPriority="72" w:unhideWhenUsed="0"/>
-    <w:lsdException w:name="Colorful Grid Accent 2" w:semiHidden="0" w:uiPriority="73" w:unhideWhenUsed="0"/>
-    <w:lsdException w:name="Light Shading Accent 3" w:semiHidden="0" w:uiPriority="60" w:unhideWhenUsed="0"/>
-    <w:lsdException w:name="Light List Accent 3" w:semiHidden="0" w:uiPriority="61" w:unhideWhenUsed="0"/>
-    <w:lsdException w:name="Light Grid Accent 3" w:semiHidden="0" w:uiPriority="62" w:unhideWhenUsed="0"/>
-    <w:lsdException w:name="Medium Shading 1 Accent 3" w:semiHidden="0" w:uiPriority="63" w:unhideWhenUsed="0"/>
-    <w:lsdException w:name="Medium Shading 2 Accent 3" w:semiHidden="0" w:uiPriority="64" w:unhideWhenUsed="0"/>
-    <w:lsdException w:name="Medium List 1 Accent 3" w:semiHidden="0" w:uiPriority="65" w:unhideWhenUsed="0"/>
-    <w:lsdException w:name="Medium List 2 Accent 3" w:semiHidden="0" w:uiPriority="66" w:unhideWhenUsed="0"/>
-    <w:lsdException w:name="Medium Grid 1 Accent 3" w:semiHidden="0" w:uiPriority="67" w:unhideWhenUsed="0"/>
-    <w:lsdException w:name="Medium Grid 2 Accent 3" w:semiHidden="0" w:uiPriority="68" w:unhideWhenUsed="0"/>
-    <w:lsdException w:name="Medium Grid 3 Accent 3" w:semiHidden="0" w:uiPriority="69" w:unhideWhenUsed="0"/>
-    <w:lsdException w:name="Dark List Accent 3" w:semiHidden="0" w:uiPriority="70" w:unhideWhenUsed="0"/>
-    <w:lsdException w:name="Colorful Shading Accent 3" w:semiHidden="0" w:uiPriority="71" w:unhideWhenUsed="0"/>
-    <w:lsdException w:name="Colorful List Accent 3" w:semiHidden="0" w:uiPriority="72" w:unhideWhenUsed="0"/>
-    <w:lsdException w:name="Colorful Grid Accent 3" w:semiHidden="0" w:uiPriority="73" w:unhideWhenUsed="0"/>
-    <w:lsdException w:name="Light Shading Accent 4" w:semiHidden="0" w:uiPriority="60" w:unhideWhenUsed="0"/>
-    <w:lsdException w:name="Light List Accent 4" w:semiHidden="0" w:uiPriority="61" w:unhideWhenUsed="0"/>
-    <w:lsdException w:name="Light Grid Accent 4" w:semiHidden="0" w:uiPriority="62" w:unhideWhenUsed="0"/>
-    <w:lsdException w:name="Medium Shading 1 Accent 4" w:semiHidden="0" w:uiPriority="63" w:unhideWhenUsed="0"/>
-    <w:lsdException w:name="Medium Shading 2 Accent 4" w:semiHidden="0" w:uiPriority="64" w:unhideWhenUsed="0"/>
-    <w:lsdException w:name="Medium List 1 Accent 4" w:semiHidden="0" w:uiPriority="65" w:unhideWhenUsed="0"/>
-    <w:lsdException w:name="Medium List 2 Accent 4" w:semiHidden="0" w:uiPriority="66" w:unhideWhenUsed="0"/>
-    <w:lsdException w:name="Medium Grid 1 Accent 4" w:semiHidden="0" w:uiPriority="67" w:unhideWhenUsed="0"/>
-    <w:lsdException w:name="Medium Grid 2 Accent 4" w:semiHidden="0" w:uiPriority="68" w:unhideWhenUsed="0"/>
-    <w:lsdException w:name="Medium Grid 3 Accent 4" w:semiHidden="0" w:uiPriority="69" w:unhideWhenUsed="0"/>
-    <w:lsdException w:name="Dark List Accent 4" w:semiHidden="0" w:uiPriority="70" w:unhideWhenUsed="0"/>
-    <w:lsdException w:name="Colorful Shading Accent 4" w:semiHidden="0" w:uiPriority="71" w:unhideWhenUsed="0"/>
-    <w:lsdException w:name="Colorful List Accent 4" w:semiHidden="0" w:uiPriority="72" w:unhideWhenUsed="0"/>
-    <w:lsdException w:name="Colorful Grid Accent 4" w:semiHidden="0" w:uiPriority="73" w:unhideWhenUsed="0"/>
-    <w:lsdException w:name="Light Shading Accent 5" w:semiHidden="0" w:uiPriority="60" w:unhideWhenUsed="0"/>
-    <w:lsdException w:name="Light List Accent 5" w:semiHidden="0" w:uiPriority="61" w:unhideWhenUsed="0"/>
-    <w:lsdException w:name="Light Grid Accent 5" w:semiHidden="0" w:uiPriority="62" w:unhideWhenUsed="0"/>
-    <w:lsdException w:name="Medium Shading 1 Accent 5" w:semiHidden="0" w:uiPriority="63" w:unhideWhenUsed="0"/>
-    <w:lsdException w:name="Medium Shading 2 Accent 5" w:semiHidden="0" w:uiPriority="64" w:unhideWhenUsed="0"/>
-    <w:lsdException w:name="Medium List 1 Accent 5" w:semiHidden="0" w:uiPriority="65" w:unhideWhenUsed="0"/>
-    <w:lsdException w:name="Medium List 2 Accent 5" w:semiHidden="0" w:uiPriority="66" w:unhideWhenUsed="0"/>
-    <w:lsdException w:name="Medium Grid 1 Accent 5" w:semiHidden="0" w:uiPriority="67" w:unhideWhenUsed="0"/>
-    <w:lsdException w:name="Medium Grid 2 Accent 5" w:semiHidden="0" w:uiPriority="68" w:unhideWhenUsed="0"/>
-    <w:lsdException w:name="Medium Grid 3 Accent 5" w:semiHidden="0" w:uiPriority="69" w:unhideWhenUsed="0"/>
-    <w:lsdException w:name="Dark List Accent 5" w:semiHidden="0" w:uiPriority="70" w:unhideWhenUsed="0"/>
-    <w:lsdException w:name="Colorful Shading Accent 5" w:semiHidden="0" w:uiPriority="71" w:unhideWhenUsed="0"/>
-    <w:lsdException w:name="Colorful List Accent 5" w:semiHidden="0" w:uiPriority="72" w:unhideWhenUsed="0"/>
-    <w:lsdException w:name="Colorful Grid Accent 5" w:semiHidden="0" w:uiPriority="73" w:unhideWhenUsed="0"/>
-    <w:lsdException w:name="Light Shading Accent 6" w:semiHidden="0" w:uiPriority="60" w:unhideWhenUsed="0"/>
-    <w:lsdException w:name="Light List Accent 6" w:semiHidden="0" w:uiPriority="61" w:unhideWhenUsed="0"/>
-    <w:lsdException w:name="Light Grid Accent 6" w:semiHidden="0" w:uiPriority="62" w:unhideWhenUsed="0"/>
-    <w:lsdException w:name="Medium Shading 1 Accent 6" w:semiHidden="0" w:uiPriority="63" w:unhideWhenUsed="0"/>
-    <w:lsdException w:name="Medium Shading 2 Accent 6" w:semiHidden="0" w:uiPriority="64" w:unhideWhenUsed="0"/>
-    <w:lsdException w:name="Medium List 1 Accent 6" w:semiHidden="0" w:uiPriority="65" w:unhideWhenUsed="0"/>
-    <w:lsdException w:name="Medium List 2 Accent 6" w:semiHidden="0" w:uiPriority="66" w:unhideWhenUsed="0"/>
-    <w:lsdException w:name="Medium Grid 1 Accent 6" w:semiHidden="0" w:uiPriority="67" w:unhideWhenUsed="0"/>
-    <w:lsdException w:name="Medium Grid 2 Accent 6" w:semiHidden="0" w:uiPriority="68" w:unhideWhenUsed="0"/>
-    <w:lsdException w:name="Medium Grid 3 Accent 6" w:semiHidden="0" w:uiPriority="69" w:unhideWhenUsed="0"/>
-    <w:lsdException w:name="Dark List Accent 6" w:semiHidden="0" w:uiPriority="70" w:unhideWhenUsed="0"/>
-    <w:lsdException w:name="Colorful Shading Accent 6" w:semiHidden="0" w:uiPriority="71" w:unhideWhenUsed="0"/>
-    <w:lsdException w:name="Colorful List Accent 6" w:semiHidden="0" w:uiPriority="72" w:unhideWhenUsed="0"/>
-    <w:lsdException w:name="Colorful Grid Accent 6" w:semiHidden="0" w:uiPriority="73" w:unhideWhenUsed="0"/>
-    <w:lsdException w:name="Subtle Emphasis" w:semiHidden="0" w:uiPriority="19" w:unhideWhenUsed="0" w:qFormat="1"/>
-    <w:lsdException w:name="Intense Emphasis" w:semiHidden="0" w:uiPriority="21" w:unhideWhenUsed="0" w:qFormat="1"/>
-    <w:lsdException w:name="Subtle Reference" w:semiHidden="0" w:uiPriority="31" w:unhideWhenUsed="0" w:qFormat="1"/>
-    <w:lsdException w:name="Intense Reference" w:semiHidden="0" w:uiPriority="32" w:unhideWhenUsed="0" w:qFormat="1"/>
-    <w:lsdException w:name="Book Title" w:semiHidden="0" w:uiPriority="33" w:unhideWhenUsed="0" w:qFormat="1"/>
-    <w:lsdException w:name="Bibliography" w:uiPriority="37"/>
-    <w:lsdException w:name="TOC Heading" w:uiPriority="39" w:qFormat="1"/>
-  </w:latentStyles>
-  <w:style w:type="paragraph" w:default="1" w:styleId="Normal">
-    <w:name w:val="Normal"/>
-    <w:qFormat/>
-  </w:style>
-  <w:style w:type="paragraph" w:styleId="Heading1">
-    <w:name w:val="heading 1"/>
-    <w:basedOn w:val="Normal"/>
-    <w:next w:val="Normal"/>
-    <w:link w:val="Heading1Char"/>
-    <w:uiPriority w:val="9"/>
-    <w:qFormat/>
-    <w:rsid w:val="0063743E"/>
-    <w:pPr>
-      <w:keepNext/>
-      <w:keepLines/>
-      <w:spacing w:before="240" w:after="0"/>
-      <w:outlineLvl w:val="0"/>
-    </w:pPr>
-    <w:rPr>
-      <w:rFonts w:asciiTheme="majorHAnsi" w:eastAsiaTheme="majorEastAsia" w:hAnsiTheme="majorHAnsi" w:cstheme="majorBidi"/>
-      <w:color w:val="2E74B5" w:themeColor="accent1" w:themeShade="BF"/>
-      <w:sz w:val="32"/>
-      <w:szCs w:val="32"/>
-    </w:rPr>
-  </w:style>
-  <w:style w:type="character" w:default="1" w:styleId="DefaultParagraphFont">
-    <w:name w:val="Default Paragraph Font"/>
-    <w:uiPriority w:val="1"/>
-    <w:semiHidden/>
-    <w:unhideWhenUsed/>
-  </w:style>
-  <w:style w:type="table" w:default="1" w:styleId="TableNormal">
-    <w:name w:val="Normal Table"/>
-    <w:uiPriority w:val="99"/>
-    <w:semiHidden/>
-    <w:unhideWhenUsed/>
-    <w:tblPr>
-      <w:tblInd w:w="0" w:type="dxa"/>
-      <w:tblCellMar>
-        <w:top w:w="0" w:type="dxa"/>
-        <w:left w:w="108" w:type="dxa"/>
-        <w:bottom w:w="0" w:type="dxa"/>
-        <w:right w:w="108" w:type="dxa"/>
-      </w:tblCellMar>
-    </w:tblPr>
-  </w:style>
-  <w:style w:type="numbering" w:default="1" w:styleId="NoList">
-    <w:name w:val="No List"/>
-    <w:uiPriority w:val="99"/>
-    <w:semiHidden/>
-    <w:unhideWhenUsed/>
-  </w:style>
-  <w:style w:type="paragraph" w:styleId="Header">
-    <w:name w:val="header"/>
-    <w:basedOn w:val="Normal"/>
-    <w:link w:val="HeaderChar"/>
-    <w:uiPriority w:val="99"/>
-    <w:unhideWhenUsed/>
-    <w:rsid w:val="0063743E"/>
-    <w:pPr>
-      <w:tabs>
-        <w:tab w:val="center" w:pos="4513"/>
-        <w:tab w:val="right" w:pos="9026"/>
-      </w:tabs>
-      <w:spacing w:after="0" w:line="240" w:lineRule="auto"/>
-    </w:pPr>
-  </w:style>
-  <w:style w:type="character" w:customStyle="1" w:styleId="HeaderChar">
-    <w:name w:val="Header Char"/>
-    <w:basedOn w:val="DefaultParagraphFont"/>
-    <w:link w:val="Header"/>
-    <w:uiPriority w:val="99"/>
-    <w:rsid w:val="0063743E"/>
-  </w:style>
-  <w:style w:type="paragraph" w:styleId="Footer">
-    <w:name w:val="footer"/>
-    <w:basedOn w:val="Normal"/>
-    <w:link w:val="FooterChar"/>
-    <w:uiPriority w:val="99"/>
-    <w:unhideWhenUsed/>
-    <w:rsid w:val="0063743E"/>
-    <w:pPr>
-      <w:tabs>
-        <w:tab w:val="center" w:pos="4513"/>
-        <w:tab w:val="right" w:pos="9026"/>
-      </w:tabs>
-      <w:spacing w:after="0" w:line="240" w:lineRule="auto"/>
-    </w:pPr>
-  </w:style>
-  <w:style w:type="character" w:customStyle="1" w:styleId="FooterChar">
-    <w:name w:val="Footer Char"/>
-    <w:basedOn w:val="DefaultParagraphFont"/>
-    <w:link w:val="Footer"/>
-    <w:uiPriority w:val="99"/>
-    <w:rsid w:val="0063743E"/>
-  </w:style>
-  <w:style w:type="character" w:customStyle="1" w:styleId="Heading1Char">
-    <w:name w:val="Heading 1 Char"/>
-    <w:basedOn w:val="DefaultParagraphFont"/>
-    <w:link w:val="Heading1"/>
-    <w:uiPriority w:val="9"/>
-    <w:rsid w:val="0063743E"/>
-    <w:rPr>
-      <w:rFonts w:asciiTheme="majorHAnsi" w:eastAsiaTheme="majorEastAsia" w:hAnsiTheme="majorHAnsi" w:cstheme="majorBidi"/>
-      <w:color w:val="2E74B5" w:themeColor="accent1" w:themeShade="BF"/>
-      <w:sz w:val="32"/>
-      <w:szCs w:val="32"/>
-    </w:rPr>
-  </w:style>
-  <w:style w:type="paragraph" w:styleId="ListParagraph">
-    <w:name w:val="List Paragraph"/>
-    <w:basedOn w:val="Normal"/>
-    <w:uiPriority w:val="34"/>
-    <w:qFormat/>
-    <w:rsid w:val="0063743E"/>
-    <w:pPr>
-      <w:ind w:left="720"/>
-      <w:contextualSpacing/>
-    </w:pPr>
-  </w:style>
-  <w:style w:type="paragraph" w:styleId="BalloonText">
-    <w:name w:val="Balloon Text"/>
-    <w:basedOn w:val="Normal"/>
-    <w:link w:val="BalloonTextChar"/>
-    <w:uiPriority w:val="99"/>
-    <w:semiHidden/>
-    <w:unhideWhenUsed/>
-    <w:rsid w:val="00BE6F67"/>
-    <w:pPr>
-      <w:spacing w:after="0" w:line="240" w:lineRule="auto"/>
-    </w:pPr>
-    <w:rPr>
-      <w:rFonts w:ascii="Tahoma" w:hAnsi="Tahoma" w:cs="Tahoma"/>
-      <w:sz w:val="16"/>
-      <w:szCs w:val="16"/>
-    </w:rPr>
-  </w:style>
-  <w:style w:type="character" w:customStyle="1" w:styleId="BalloonTextChar">
-    <w:name w:val="Balloon Text Char"/>
-    <w:basedOn w:val="DefaultParagraphFont"/>
-    <w:link w:val="BalloonText"/>
-    <w:uiPriority w:val="99"/>
-    <w:semiHidden/>
-    <w:rsid w:val="00BE6F67"/>
-    <w:rPr>
-      <w:rFonts w:ascii="Tahoma" w:hAnsi="Tahoma" w:cs="Tahoma"/>
-      <w:sz w:val="16"/>
-      <w:szCs w:val="16"/>
-    </w:rPr>
-  </w:style>
-  <w:style w:type="paragraph" w:styleId="Title">
-    <w:name w:val="Title"/>
-    <w:basedOn w:val="Normal"/>
-    <w:next w:val="Normal"/>
-    <w:link w:val="TitleChar"/>
-    <w:uiPriority w:val="10"/>
-    <w:qFormat/>
-    <w:rsid w:val="00E83248"/>
-    <w:pPr>
-      <w:spacing w:after="0" w:line="240" w:lineRule="auto"/>
-      <w:contextualSpacing/>
-    </w:pPr>
-    <w:rPr>
-      <w:rFonts w:asciiTheme="majorHAnsi" w:eastAsiaTheme="majorEastAsia" w:hAnsiTheme="majorHAnsi" w:cstheme="majorBidi"/>
-      <w:spacing w:val="-10"/>
-      <w:kern w:val="28"/>
-      <w:sz w:val="56"/>
-      <w:szCs w:val="56"/>
-    </w:rPr>
-  </w:style>
-  <w:style w:type="character" w:customStyle="1" w:styleId="TitleChar">
-    <w:name w:val="Title Char"/>
-    <w:basedOn w:val="DefaultParagraphFont"/>
-    <w:link w:val="Title"/>
-    <w:uiPriority w:val="10"/>
-    <w:rsid w:val="00E83248"/>
-    <w:rPr>
-      <w:rFonts w:asciiTheme="majorHAnsi" w:eastAsiaTheme="majorEastAsia" w:hAnsiTheme="majorHAnsi" w:cstheme="majorBidi"/>
-      <w:spacing w:val="-10"/>
-      <w:kern w:val="28"/>
-      <w:sz w:val="56"/>
-      <w:szCs w:val="56"/>
-    </w:rPr>
-  </w:style>
-  <w:style w:type="character" w:styleId="Strong">
-    <w:name w:val="Strong"/>
-    <w:basedOn w:val="DefaultParagraphFont"/>
-    <w:uiPriority w:val="22"/>
-    <w:qFormat/>
-    <w:rsid w:val="00500AF5"/>
-    <w:rPr>
-      <w:b/>
-      <w:bCs/>
-    </w:rPr>
-  </w:style>
-  <w:style w:type="character" w:styleId="PlaceholderText">
-    <w:name w:val="Placeholder Text"/>
-    <w:basedOn w:val="DefaultParagraphFont"/>
-    <w:uiPriority w:val="99"/>
-    <w:semiHidden/>
-    <w:rsid w:val="00A86C51"/>
-    <w:rPr>
-      <w:color w:val="808080"/>
-    </w:rPr>
-  </w:style>
-</w:styles>
-</file>
-
-<file path=word/stylesWithEffects.xml><?xml version="1.0" encoding="utf-8"?>
-<w:styles xmlns:wpc="http://schemas.microsoft.com/office/word/2010/wordprocessingCanvas" xmlns:mc="http://schemas.openxmlformats.org/markup-compatibility/2006" xmlns:o="urn:schemas-microsoft-com:office:office" xmlns:r="http://schemas.openxmlformats.org/officeDocument/2006/relationships" xmlns:m="http://schemas.openxmlformats.org/officeDocument/2006/math" xmlns:v="urn:schemas-microsoft-com:vml" xmlns:wp14="http://schemas.microsoft.com/office/word/2010/wordprocessingDrawing" xmlns:wp="http://schemas.openxmlformats.org/drawingml/2006/wordprocessingDrawing" xmlns:w10="urn:schemas-microsoft-com:office:word" xmlns:w="http://schemas.openxmlformats.org/wordprocessingml/2006/main" xmlns:w14="http://schemas.microsoft.com/office/word/2010/wordml" xmlns:wpg="http://schemas.microsoft.com/office/word/2010/wordprocessingGroup" xmlns:wpi="http://schemas.microsoft.com/office/word/2010/wordprocessingInk" xmlns:wne="http://schemas.microsoft.com/office/word/2006/wordml" xmlns:wps="http://schemas.microsoft.com/office/word/2010/wordprocessingShape" mc:Ignorable="w14 wp14">
-  <w:docDefaults>
-    <w:rPrDefault>
-      <w:rPr>
-        <w:rFonts w:asciiTheme="minorHAnsi" w:eastAsiaTheme="minorHAnsi" w:hAnsiTheme="minorHAnsi" w:cstheme="minorBidi"/>
-        <w:sz w:val="22"/>
-        <w:szCs w:val="22"/>
-        <w:lang w:val="en-GB" w:eastAsia="en-US" w:bidi="ar-SA"/>
-      </w:rPr>
-    </w:rPrDefault>
-    <w:pPrDefault>
-      <w:pPr>
-        <w:spacing w:after="160" w:line="259" w:lineRule="auto"/>
-      </w:pPr>
-    </w:pPrDefault>
-  </w:docDefaults>
-  <w:latentStyles w:defLockedState="0" w:defUIPriority="99" w:defSemiHidden="1" w:defUnhideWhenUsed="1" w:defQFormat="0" w:count="267">
-    <w:lsdException w:name="Normal" w:semiHidden="0" w:uiPriority="0" w:unhideWhenUsed="0" w:qFormat="1"/>
-    <w:lsdException w:name="heading 1" w:semiHidden="0" w:uiPriority="9" w:unhideWhenUsed="0" w:qFormat="1"/>
-    <w:lsdException w:name="heading 2" w:uiPriority="9" w:qFormat="1"/>
-    <w:lsdException w:name="heading 3" w:uiPriority="9" w:qFormat="1"/>
-    <w:lsdException w:name="heading 4" w:uiPriority="9" w:qFormat="1"/>
-    <w:lsdException w:name="heading 5" w:uiPriority="9" w:qFormat="1"/>
-    <w:lsdException w:name="heading 6" w:uiPriority="9" w:qFormat="1"/>
-    <w:lsdException w:name="heading 7" w:uiPriority="9" w:qFormat="1"/>
-    <w:lsdException w:name="heading 8" w:uiPriority="9" w:qFormat="1"/>
-    <w:lsdException w:name="heading 9" w:uiPriority="9" w:qFormat="1"/>
-    <w:lsdException w:name="toc 1" w:uiPriority="39"/>
-    <w:lsdException w:name="toc 2" w:uiPriority="39"/>
-    <w:lsdException w:name="toc 3" w:uiPriority="39"/>
-    <w:lsdException w:name="toc 4" w:uiPriority="39"/>
-    <w:lsdException w:name="toc 5" w:uiPriority="39"/>
-    <w:lsdException w:name="toc 6" w:uiPriority="39"/>
-    <w:lsdException w:name="toc 7" w:uiPriority="39"/>
-    <w:lsdException w:name="toc 8" w:uiPriority="39"/>
-    <w:lsdException w:name="toc 9" w:uiPriority="39"/>
-    <w:lsdException w:name="caption" w:uiPriority="35" w:qFormat="1"/>
-    <w:lsdException w:name="Title" w:semiHidden="0" w:uiPriority="10" w:unhideWhenUsed="0" w:qFormat="1"/>
-    <w:lsdException w:name="Default Paragraph Font" w:uiPriority="1"/>
-    <w:lsdException w:name="Subtitle" w:semiHidden="0" w:uiPriority="11" w:unhideWhenUsed="0" w:qFormat="1"/>
-    <w:lsdException w:name="Strong" w:semiHidden="0" w:uiPriority="22" w:unhideWhenUsed="0" w:qFormat="1"/>
-    <w:lsdException w:name="Emphasis" w:semiHidden="0" w:uiPriority="20" w:unhideWhenUsed="0" w:qFormat="1"/>
-    <w:lsdException w:name="Table Grid" w:semiHidden="0" w:uiPriority="39" w:unhideWhenUsed="0"/>
-    <w:lsdException w:name="Placeholder Text" w:unhideWhenUsed="0"/>
-    <w:lsdException w:name="No Spacing" w:semiHidden="0" w:uiPriority="1" w:unhideWhenUsed="0" w:qFormat="1"/>
-    <w:lsdException w:name="Light Shading" w:semiHidden="0" w:uiPriority="60" w:unhideWhenUsed="0"/>
-    <w:lsdException w:name="Light List" w:semiHidden="0" w:uiPriority="61" w:unhideWhenUsed="0"/>
-    <w:lsdException w:name="Light Grid" w:semiHidden="0" w:uiPriority="62" w:unhideWhenUsed="0"/>
-    <w:lsdException w:name="Medium Shading 1" w:semiHidden="0" w:uiPriority="63" w:unhideWhenUsed="0"/>
-    <w:lsdException w:name="Medium Shading 2" w:semiHidden="0" w:uiPriority="64" w:unhideWhenUsed="0"/>
-    <w:lsdException w:name="Medium List 1" w:semiHidden="0" w:uiPriority="65" w:unhideWhenUsed="0"/>
-    <w:lsdException w:name="Medium List 2" w:semiHidden="0" w:uiPriority="66" w:unhideWhenUsed="0"/>
-    <w:lsdException w:name="Medium Grid 1" w:semiHidden="0" w:uiPriority="67" w:unhideWhenUsed="0"/>
-    <w:lsdException w:name="Medium Grid 2" w:semiHidden="0" w:uiPriority="68" w:unhideWhenUsed="0"/>
-    <w:lsdException w:name="Medium Grid 3" w:semiHidden="0" w:uiPriority="69" w:unhideWhenUsed="0"/>
-    <w:lsdException w:name="Dark List" w:semiHidden="0" w:uiPriority="70" w:unhideWhenUsed="0"/>
-    <w:lsdException w:name="Colorful Shading" w:semiHidden="0" w:uiPriority="71" w:unhideWhenUsed="0"/>
-    <w:lsdException w:name="Colorful List" w:semiHidden="0" w:uiPriority="72" w:unhideWhenUsed="0"/>
-    <w:lsdException w:name="Colorful Grid" w:semiHidden="0" w:uiPriority="73" w:unhideWhenUsed="0"/>
-    <w:lsdException w:name="Light Shading Accent 1" w:semiHidden="0" w:uiPriority="60" w:unhideWhenUsed="0"/>
-    <w:lsdException w:name="Light List Accent 1" w:semiHidden="0" w:uiPriority="61" w:unhideWhenUsed="0"/>
-    <w:lsdException w:name="Light Grid Accent 1" w:semiHidden="0" w:uiPriority="62" w:unhideWhenUsed="0"/>
-    <w:lsdException w:name="Medium Shading 1 Accent 1" w:semiHidden="0" w:uiPriority="63" w:unhideWhenUsed="0"/>
-    <w:lsdException w:name="Medium Shading 2 Accent 1" w:semiHidden="0" w:uiPriority="64" w:unhideWhenUsed="0"/>
-    <w:lsdException w:name="Medium List 1 Accent 1" w:semiHidden="0" w:uiPriority="65" w:unhideWhenUsed="0"/>
-    <w:lsdException w:name="Revision" w:unhideWhenUsed="0"/>
-    <w:lsdException w:name="List Paragraph" w:semiHidden="0" w:uiPriority="34" w:unhideWhenUsed="0" w:qFormat="1"/>
-    <w:lsdException w:name="Quote" w:semiHidden="0" w:uiPriority="29" w:unhideWhenUsed="0" w:qFormat="1"/>
-    <w:lsdException w:name="Intense Quote" w:semiHidden="0" w:uiPriority="30" w:unhideWhenUsed="0" w:qFormat="1"/>
-    <w:lsdException w:name="Medium List 2 Accent 1" w:semiHidden="0" w:uiPriority="66" w:unhideWhenUsed="0"/>
-    <w:lsdException w:name="Medium Grid 1 Accent 1" w:semiHidden="0" w:uiPriority="67" w:unhideWhenUsed="0"/>
-    <w:lsdException w:name="Medium Grid 2 Accent 1" w:semiHidden="0" w:uiPriority="68" w:unhideWhenUsed="0"/>
-    <w:lsdException w:name="Medium Grid 3 Accent 1" w:semiHidden="0" w:uiPriority="69" w:unhideWhenUsed="0"/>
-    <w:lsdException w:name="Dark List Accent 1" w:semiHidden="0" w:uiPriority="70" w:unhideWhenUsed="0"/>
-    <w:lsdException w:name="Colorful Shading Accent 1" w:semiHidden="0" w:uiPriority="71" w:unhideWhenUsed="0"/>
-    <w:lsdException w:name="Colorful List Accent 1" w:semiHidden="0" w:uiPriority="72" w:unhideWhenUsed="0"/>
-    <w:lsdException w:name="Colorful Grid Accent 1" w:semiHidden="0" w:uiPriority="73" w:unhideWhenUsed="0"/>
-    <w:lsdException w:name="Light Shading Accent 2" w:semiHidden="0" w:uiPriority="60" w:unhideWhenUsed="0"/>
-    <w:lsdException w:name="Light List Accent 2" w:semiHidden="0" w:uiPriority="61" w:unhideWhenUsed="0"/>
-    <w:lsdException w:name="Light Grid Accent 2" w:semiHidden="0" w:uiPriority="62" w:unhideWhenUsed="0"/>
-    <w:lsdException w:name="Medium Shading 1 Accent 2" w:semiHidden="0" w:uiPriority="63" w:unhideWhenUsed="0"/>
-    <w:lsdException w:name="Medium Shading 2 Accent 2" w:semiHidden="0" w:uiPriority="64" w:unhideWhenUsed="0"/>
-    <w:lsdException w:name="Medium List 1 Accent 2" w:semiHidden="0" w:uiPriority="65" w:unhideWhenUsed="0"/>
-    <w:lsdException w:name="Medium List 2 Accent 2" w:semiHidden="0" w:uiPriority="66" w:unhideWhenUsed="0"/>
-    <w:lsdException w:name="Medium Grid 1 Accent 2" w:semiHidden="0" w:uiPriority="67" w:unhideWhenUsed="0"/>
-    <w:lsdException w:name="Medium Grid 2 Accent 2" w:semiHidden="0" w:uiPriority="68" w:unhideWhenUsed="0"/>
-    <w:lsdException w:name="Medium Grid 3 Accent 2" w:semiHidden="0" w:uiPriority="69" w:unhideWhenUsed="0"/>
-    <w:lsdException w:name="Dark List Accent 2" w:semiHidden="0" w:uiPriority="70" w:unhideWhenUsed="0"/>
-    <w:lsdException w:name="Colorful Shading Accent 2" w:semiHidden="0" w:uiPriority="71" w:unhideWhenUsed="0"/>
-    <w:lsdException w:name="Colorful List Accent 2" w:semiHidden="0" w:uiPriority="72" w:unhideWhenUsed="0"/>
-    <w:lsdException w:name="Colorful Grid Accent 2" w:semiHidden="0" w:uiPriority="73" w:unhideWhenUsed="0"/>
-    <w:lsdException w:name="Light Shading Accent 3" w:semiHidden="0" w:uiPriority="60" w:unhideWhenUsed="0"/>
-    <w:lsdException w:name="Light List Accent 3" w:semiHidden="0" w:uiPriority="61" w:unhideWhenUsed="0"/>
-    <w:lsdException w:name="Light Grid Accent 3" w:semiHidden="0" w:uiPriority="62" w:unhideWhenUsed="0"/>
-    <w:lsdException w:name="Medium Shading 1 Accent 3" w:semiHidden="0" w:uiPriority="63" w:unhideWhenUsed="0"/>
-    <w:lsdException w:name="Medium Shading 2 Accent 3" w:semiHidden="0" w:uiPriority="64" w:unhideWhenUsed="0"/>
-    <w:lsdException w:name="Medium List 1 Accent 3" w:semiHidden="0" w:uiPriority="65" w:unhideWhenUsed="0"/>
-    <w:lsdException w:name="Medium List 2 Accent 3" w:semiHidden="0" w:uiPriority="66" w:unhideWhenUsed="0"/>
-    <w:lsdException w:name="Medium Grid 1 Accent 3" w:semiHidden="0" w:uiPriority="67" w:unhideWhenUsed="0"/>
-    <w:lsdException w:name="Medium Grid 2 Accent 3" w:semiHidden="0" w:uiPriority="68" w:unhideWhenUsed="0"/>
-    <w:lsdException w:name="Medium Grid 3 Accent 3" w:semiHidden="0" w:uiPriority="69" w:unhideWhenUsed="0"/>
-    <w:lsdException w:name="Dark List Accent 3" w:semiHidden="0" w:uiPriority="70" w:unhideWhenUsed="0"/>
-    <w:lsdException w:name="Colorful Shading Accent 3" w:semiHidden="0" w:uiPriority="71" w:unhideWhenUsed="0"/>
-    <w:lsdException w:name="Colorful List Accent 3" w:semiHidden="0" w:uiPriority="72" w:unhideWhenUsed="0"/>
-    <w:lsdException w:name="Colorful Grid Accent 3" w:semiHidden="0" w:uiPriority="73" w:unhideWhenUsed="0"/>
-    <w:lsdException w:name="Light Shading Accent 4" w:semiHidden="0" w:uiPriority="60" w:unhideWhenUsed="0"/>
-    <w:lsdException w:name="Light List Accent 4" w:semiHidden="0" w:uiPriority="61" w:unhideWhenUsed="0"/>
-    <w:lsdException w:name="Light Grid Accent 4" w:semiHidden="0" w:uiPriority="62" w:unhideWhenUsed="0"/>
-    <w:lsdException w:name="Medium Shading 1 Accent 4" w:semiHidden="0" w:uiPriority="63" w:unhideWhenUsed="0"/>
-    <w:lsdException w:name="Medium Shading 2 Accent 4" w:semiHidden="0" w:uiPriority="64" w:unhideWhenUsed="0"/>
-    <w:lsdException w:name="Medium List 1 Accent 4" w:semiHidden="0" w:uiPriority="65" w:unhideWhenUsed="0"/>
-    <w:lsdException w:name="Medium List 2 Accent 4" w:semiHidden="0" w:uiPriority="66" w:unhideWhenUsed="0"/>
-    <w:lsdException w:name="Medium Grid 1 Accent 4" w:semiHidden="0" w:uiPriority="67" w:unhideWhenUsed="0"/>
-    <w:lsdException w:name="Medium Grid 2 Accent 4" w:semiHidden="0" w:uiPriority="68" w:unhideWhenUsed="0"/>
-    <w:lsdException w:name="Medium Grid 3 Accent 4" w:semiHidden="0" w:uiPriority="69" w:unhideWhenUsed="0"/>
-    <w:lsdException w:name="Dark List Accent 4" w:semiHidden="0" w:uiPriority="70" w:unhideWhenUsed="0"/>
-    <w:lsdException w:name="Colorful Shading Accent 4" w:semiHidden="0" w:uiPriority="71" w:unhideWhenUsed="0"/>
-    <w:lsdException w:name="Colorful List Accent 4" w:semiHidden="0" w:uiPriority="72" w:unhideWhenUsed="0"/>
-    <w:lsdException w:name="Colorful Grid Accent 4" w:semiHidden="0" w:uiPriority="73" w:unhideWhenUsed="0"/>
-    <w:lsdException w:name="Light Shading Accent 5" w:semiHidden="0" w:uiPriority="60" w:unhideWhenUsed="0"/>
-    <w:lsdException w:name="Light List Accent 5" w:semiHidden="0" w:uiPriority="61" w:unhideWhenUsed="0"/>
-    <w:lsdException w:name="Light Grid Accent 5" w:semiHidden="0" w:uiPriority="62" w:unhideWhenUsed="0"/>
-    <w:lsdException w:name="Medium Shading 1 Accent 5" w:semiHidden="0" w:uiPriority="63" w:unhideWhenUsed="0"/>
-    <w:lsdException w:name="Medium Shading 2 Accent 5" w:semiHidden="0" w:uiPriority="64" w:unhideWhenUsed="0"/>
-    <w:lsdException w:name="Medium List 1 Accent 5" w:semiHidden="0" w:uiPriority="65" w:unhideWhenUsed="0"/>
-    <w:lsdException w:name="Medium List 2 Accent 5" w:semiHidden="0" w:uiPriority="66" w:unhideWhenUsed="0"/>
-    <w:lsdException w:name="Medium Grid 1 Accent 5" w:semiHidden="0" w:uiPriority="67" w:unhideWhenUsed="0"/>
-    <w:lsdException w:name="Medium Grid 2 Accent 5" w:semiHidden="0" w:uiPriority="68" w:unhideWhenUsed="0"/>
-    <w:lsdException w:name="Medium Grid 3 Accent 5" w:semiHidden="0" w:uiPriority="69" w:unhideWhenUsed="0"/>
-    <w:lsdException w:name="Dark List Accent 5" w:semiHidden="0" w:uiPriority="70" w:unhideWhenUsed="0"/>
-    <w:lsdException w:name="Colorful Shading Accent 5" w:semiHidden="0" w:uiPriority="71" w:unhideWhenUsed="0"/>
-    <w:lsdException w:name="Colorful List Accent 5" w:semiHidden="0" w:uiPriority="72" w:unhideWhenUsed="0"/>
-    <w:lsdException w:name="Colorful Grid Accent 5" w:semiHidden="0" w:uiPriority="73" w:unhideWhenUsed="0"/>
-    <w:lsdException w:name="Light Shading Accent 6" w:semiHidden="0" w:uiPriority="60" w:unhideWhenUsed="0"/>
-    <w:lsdException w:name="Light List Accent 6" w:semiHidden="0" w:uiPriority="61" w:unhideWhenUsed="0"/>
-    <w:lsdException w:name="Light Grid Accent 6" w:semiHidden="0" w:uiPriority="62" w:unhideWhenUsed="0"/>
-    <w:lsdException w:name="Medium Shading 1 Accent 6" w:semiHidden="0" w:uiPriority="63" w:unhideWhenUsed="0"/>
-    <w:lsdException w:name="Medium Shading 2 Accent 6" w:semiHidden="0" w:uiPriority="64" w:unhideWhenUsed="0"/>
-    <w:lsdException w:name="Medium List 1 Accent 6" w:semiHidden="0" w:uiPriority="65" w:unhideWhenUsed="0"/>
-    <w:lsdException w:name="Medium List 2 Accent 6" w:semiHidden="0" w:uiPriority="66" w:unhideWhenUsed="0"/>
-    <w:lsdException w:name="Medium Grid 1 Accent 6" w:semiHidden="0" w:uiPriority="67" w:unhideWhenUsed="0"/>
-    <w:lsdException w:name="Medium Grid 2 Accent 6" w:semiHidden="0" w:uiPriority="68" w:unhideWhenUsed="0"/>
-    <w:lsdException w:name="Medium Grid 3 Accent 6" w:semiHidden="0" w:uiPriority="69" w:unhideWhenUsed="0"/>
-    <w:lsdException w:name="Dark List Accent 6" w:semiHidden="0" w:uiPriority="70" w:unhideWhenUsed="0"/>
-    <w:lsdException w:name="Colorful Shading Accent 6" w:semiHidden="0" w:uiPriority="71" w:unhideWhenUsed="0"/>
-    <w:lsdException w:name="Colorful List Accent 6" w:semiHidden="0" w:uiPriority="72" w:unhideWhenUsed="0"/>
-    <w:lsdException w:name="Colorful Grid Accent 6" w:semiHidden="0" w:uiPriority="73" w:unhideWhenUsed="0"/>
-    <w:lsdException w:name="Subtle Emphasis" w:semiHidden="0" w:uiPriority="19" w:unhideWhenUsed="0" w:qFormat="1"/>
-    <w:lsdException w:name="Intense Emphasis" w:semiHidden="0" w:uiPriority="21" w:unhideWhenUsed="0" w:qFormat="1"/>
-    <w:lsdException w:name="Subtle Reference" w:semiHidden="0" w:uiPriority="31" w:unhideWhenUsed="0" w:qFormat="1"/>
-    <w:lsdException w:name="Intense Reference" w:semiHidden="0" w:uiPriority="32" w:unhideWhenUsed="0" w:qFormat="1"/>
-    <w:lsdException w:name="Book Title" w:semiHidden="0" w:uiPriority="33" w:unhideWhenUsed="0" w:qFormat="1"/>
-    <w:lsdException w:name="Bibliography" w:uiPriority="37"/>
-    <w:lsdException w:name="TOC Heading" w:uiPriority="39" w:qFormat="1"/>
+  <w:latentStyles w:defLockedState="0" w:defUIPriority="99" w:defSemiHidden="0" w:defUnhideWhenUsed="0" w:defQFormat="0" w:count="371">
+    <w:lsdException w:name="Normal" w:uiPriority="0" w:qFormat="1"/>
+    <w:lsdException w:name="heading 1" w:uiPriority="9" w:qFormat="1"/>
+    <w:lsdException w:name="heading 2" w:semiHidden="1" w:uiPriority="9" w:unhideWhenUsed="1" w:qFormat="1"/>
+    <w:lsdException w:name="heading 3" w:semiHidden="1" w:uiPriority="9" w:unhideWhenUsed="1" w:qFormat="1"/>
+    <w:lsdException w:name="heading 4" w:semiHidden="1" w:uiPriority="9" w:unhideWhenUsed="1" w:qFormat="1"/>
+    <w:lsdException w:name="heading 5" w:semiHidden="1" w:uiPriority="9" w:unhideWhenUsed="1" w:qFormat="1"/>
+    <w:lsdException w:name="heading 6" w:semiHidden="1" w:uiPriority="9" w:unhideWhenUsed="1" w:qFormat="1"/>
+    <w:lsdException w:name="heading 7" w:semiHidden="1" w:uiPriority="9" w:unhideWhenUsed="1" w:qFormat="1"/>
+    <w:lsdException w:name="heading 8" w:semiHidden="1" w:uiPriority="9" w:unhideWhenUsed="1" w:qFormat="1"/>
+    <w:lsdException w:name="heading 9" w:semiHidden="1" w:uiPriority="9" w:unhideWhenUsed="1" w:qFormat="1"/>
+    <w:lsdException w:name="index 1" w:semiHidden="1" w:unhideWhenUsed="1"/>
+    <w:lsdException w:name="index 2" w:semiHidden="1" w:unhideWhenUsed="1"/>
+    <w:lsdException w:name="index 3" w:semiHidden="1" w:unhideWhenUsed="1"/>
+    <w:lsdException w:name="index 4" w:semiHidden="1" w:unhideWhenUsed="1"/>
+    <w:lsdException w:name="index 5" w:semiHidden="1" w:unhideWhenUsed="1"/>
+    <w:lsdException w:name="index 6" w:semiHidden="1" w:unhideWhenUsed="1"/>
+    <w:lsdException w:name="index 7" w:semiHidden="1" w:unhideWhenUsed="1"/>
+    <w:lsdException w:name="index 8" w:semiHidden="1" w:unhideWhenUsed="1"/>
+    <w:lsdException w:name="index 9" w:semiHidden="1" w:unhideWhenUsed="1"/>
+    <w:lsdException w:name="toc 1" w:semiHidden="1" w:uiPriority="39" w:unhideWhenUsed="1"/>
+    <w:lsdException w:name="toc 2" w:semiHidden="1" w:uiPriority="39" w:unhideWhenUsed="1"/>
+    <w:lsdException w:name="toc 3" w:semiHidden="1" w:uiPriority="39" w:unhideWhenUsed="1"/>
+    <w:lsdException w:name="toc 4" w:semiHidden="1" w:uiPriority="39" w:unhideWhenUsed="1"/>
+    <w:lsdException w:name="toc 5" w:semiHidden="1" w:uiPriority="39" w:unhideWhenUsed="1"/>
+    <w:lsdException w:name="toc 6" w:semiHidden="1" w:uiPriority="39" w:unhideWhenUsed="1"/>
+    <w:lsdException w:name="toc 7" w:semiHidden="1" w:uiPriority="39" w:unhideWhenUsed="1"/>
+    <w:lsdException w:name="toc 8" w:semiHidden="1" w:uiPriority="39" w:unhideWhenUsed="1"/>
+    <w:lsdException w:name="toc 9" w:semiHidden="1" w:uiPriority="39" w:unhideWhenUsed="1"/>
+    <w:lsdException w:name="Normal Indent" w:semiHidden="1" w:unhideWhenUsed="1"/>
+    <w:lsdException w:name="footnote text" w:semiHidden="1" w:unhideWhenUsed="1"/>
+    <w:lsdException w:name="annotation text" w:semiHidden="1" w:unhideWhenUsed="1"/>
+    <w:lsdException w:name="header" w:semiHidden="1" w:unhideWhenUsed="1"/>
+    <w:lsdException w:name="footer" w:semiHidden="1" w:unhideWhenUsed="1"/>
+    <w:lsdException w:name="index heading" w:semiHidden="1" w:unhideWhenUsed="1"/>
+    <w:lsdException w:name="caption" w:semiHidden="1" w:uiPriority="35" w:unhideWhenUsed="1" w:qFormat="1"/>
+    <w:lsdException w:name="table of figures" w:semiHidden="1" w:unhideWhenUsed="1"/>
+    <w:lsdException w:name="envelope address" w:semiHidden="1" w:unhideWhenUsed="1"/>
+    <w:lsdException w:name="envelope return" w:semiHidden="1" w:unhideWhenUsed="1"/>
+    <w:lsdException w:name="footnote reference" w:semiHidden="1" w:unhideWhenUsed="1"/>
+    <w:lsdException w:name="annotation reference" w:semiHidden="1" w:unhideWhenUsed="1"/>
+    <w:lsdException w:name="line number" w:semiHidden="1" w:unhideWhenUsed="1"/>
+    <w:lsdException w:name="page number" w:semiHidden="1" w:unhideWhenUsed="1"/>
+    <w:lsdException w:name="endnote reference" w:semiHidden="1" w:unhideWhenUsed="1"/>
+    <w:lsdException w:name="endnote text" w:semiHidden="1" w:unhideWhenUsed="1"/>
+    <w:lsdException w:name="table of authorities" w:semiHidden="1" w:unhideWhenUsed="1"/>
+    <w:lsdException w:name="macro" w:semiHidden="1" w:unhideWhenUsed="1"/>
+    <w:lsdException w:name="toa heading" w:semiHidden="1" w:unhideWhenUsed="1"/>
+    <w:lsdException w:name="List" w:semiHidden="1" w:unhideWhenUsed="1"/>
+    <w:lsdException w:name="List Bullet" w:semiHidden="1" w:unhideWhenUsed="1"/>
+    <w:lsdException w:name="List Number" w:semiHidden="1" w:unhideWhenUsed="1"/>
+    <w:lsdException w:name="List 2" w:semiHidden="1" w:unhideWhenUsed="1"/>
+    <w:lsdException w:name="List 3" w:semiHidden="1" w:unhideWhenUsed="1"/>
+    <w:lsdException w:name="List 4" w:semiHidden="1" w:unhideWhenUsed="1"/>
+    <w:lsdException w:name="List 5" w:semiHidden="1" w:unhideWhenUsed="1"/>
+    <w:lsdException w:name="List Bullet 2" w:semiHidden="1" w:unhideWhenUsed="1"/>
+    <w:lsdException w:name="List Bullet 3" w:semiHidden="1" w:unhideWhenUsed="1"/>
+    <w:lsdException w:name="List Bullet 4" w:semiHidden="1" w:unhideWhenUsed="1"/>
+    <w:lsdException w:name="List Bullet 5" w:semiHidden="1" w:unhideWhenUsed="1"/>
+    <w:lsdException w:name="List Number 2" w:semiHidden="1" w:unhideWhenUsed="1"/>
+    <w:lsdException w:name="List Number 3" w:semiHidden="1" w:unhideWhenUsed="1"/>
+    <w:lsdException w:name="List Number 4" w:semiHidden="1" w:unhideWhenUsed="1"/>
+    <w:lsdException w:name="List Number 5" w:semiHidden="1" w:unhideWhenUsed="1"/>
+    <w:lsdException w:name="Title" w:uiPriority="10" w:qFormat="1"/>
+    <w:lsdException w:name="Closing" w:semiHidden="1" w:unhideWhenUsed="1"/>
+    <w:lsdException w:name="Signature" w:semiHidden="1" w:unhideWhenUsed="1"/>
+    <w:lsdException w:name="Default Paragraph Font" w:semiHidden="1" w:uiPriority="1" w:unhideWhenUsed="1"/>
+    <w:lsdException w:name="Body Text" w:semiHidden="1" w:unhideWhenUsed="1"/>
+    <w:lsdException w:name="Body Text Indent" w:semiHidden="1" w:unhideWhenUsed="1"/>
+    <w:lsdException w:name="List Continue" w:semiHidden="1" w:unhideWhenUsed="1"/>
+    <w:lsdException w:name="List Continue 2" w:semiHidden="1" w:unhideWhenUsed="1"/>
+    <w:lsdException w:name="List Continue 3" w:semiHidden="1" w:unhideWhenUsed="1"/>
+    <w:lsdException w:name="List Continue 4" w:semiHidden="1" w:unhideWhenUsed="1"/>
+    <w:lsdException w:name="List Continue 5" w:semiHidden="1" w:unhideWhenUsed="1"/>
+    <w:lsdException w:name="Message Header" w:semiHidden="1" w:unhideWhenUsed="1"/>
+    <w:lsdException w:name="Subtitle" w:uiPriority="11" w:qFormat="1"/>
+    <w:lsdException w:name="Salutation" w:semiHidden="1" w:unhideWhenUsed="1"/>
+    <w:lsdException w:name="Date" w:semiHidden="1" w:unhideWhenUsed="1"/>
+    <w:lsdException w:name="Body Text First Indent" w:semiHidden="1" w:unhideWhenUsed="1"/>
+    <w:lsdException w:name="Body Text First Indent 2" w:semiHidden="1" w:unhideWhenUsed="1"/>
+    <w:lsdException w:name="Note Heading" w:semiHidden="1" w:unhideWhenUsed="1"/>
+    <w:lsdException w:name="Body Text 2" w:semiHidden="1" w:unhideWhenUsed="1"/>
+    <w:lsdException w:name="Body Text 3" w:semiHidden="1" w:unhideWhenUsed="1"/>
+    <w:lsdException w:name="Body Text Indent 2" w:semiHidden="1" w:unhideWhenUsed="1"/>
+    <w:lsdException w:name="Body Text Indent 3" w:semiHidden="1" w:unhideWhenUsed="1"/>
+    <w:lsdException w:name="Block Text" w:semiHidden="1" w:unhideWhenUsed="1"/>
+    <w:lsdException w:name="Hyperlink" w:semiHidden="1" w:unhideWhenUsed="1"/>
+    <w:lsdException w:name="FollowedHyperlink" w:semiHidden="1" w:unhideWhenUsed="1"/>
+    <w:lsdException w:name="Strong" w:uiPriority="22" w:qFormat="1"/>
+    <w:lsdException w:name="Emphasis" w:uiPriority="20" w:qFormat="1"/>
+    <w:lsdException w:name="Document Map" w:semiHidden="1" w:unhideWhenUsed="1"/>
+    <w:lsdException w:name="Plain Text" w:semiHidden="1" w:unhideWhenUsed="1"/>
+    <w:lsdException w:name="E-mail Signature" w:semiHidden="1" w:unhideWhenUsed="1"/>
+    <w:lsdException w:name="HTML Top of Form" w:semiHidden="1" w:unhideWhenUsed="1"/>
+    <w:lsdException w:name="HTML Bottom of Form" w:semiHidden="1" w:unhideWhenUsed="1"/>
+    <w:lsdException w:name="Normal (Web)" w:semiHidden="1" w:unhideWhenUsed="1"/>
+    <w:lsdException w:name="HTML Acronym" w:semiHidden="1" w:unhideWhenUsed="1"/>
+    <w:lsdException w:name="HTML Address" w:semiHidden="1" w:unhideWhenUsed="1"/>
+    <w:lsdException w:name="HTML Cite" w:semiHidden="1" w:unhideWhenUsed="1"/>
+    <w:lsdException w:name="HTML Code" w:semiHidden="1" w:unhideWhenUsed="1"/>
+    <w:lsdException w:name="HTML Definition" w:semiHidden="1" w:unhideWhenUsed="1"/>
+    <w:lsdException w:name="HTML Keyboard" w:semiHidden="1" w:unhideWhenUsed="1"/>
+    <w:lsdException w:name="HTML Preformatted" w:semiHidden="1" w:unhideWhenUsed="1"/>
+    <w:lsdException w:name="HTML Sample" w:semiHidden="1" w:unhideWhenUsed="1"/>
+    <w:lsdException w:name="HTML Typewriter" w:semiHidden="1" w:unhideWhenUsed="1"/>
+    <w:lsdException w:name="HTML Variable" w:semiHidden="1" w:unhideWhenUsed="1"/>
+    <w:lsdException w:name="Normal Table" w:semiHidden="1" w:unhideWhenUsed="1"/>
+    <w:lsdException w:name="annotation subject" w:semiHidden="1" w:unhideWhenUsed="1"/>
+    <w:lsdException w:name="No List" w:semiHidden="1" w:unhideWhenUsed="1"/>
+    <w:lsdException w:name="Outline List 1" w:semiHidden="1" w:unhideWhenUsed="1"/>
+    <w:lsdException w:name="Outline List 2" w:semiHidden="1" w:unhideWhenUsed="1"/>
+    <w:lsdException w:name="Outline List 3" w:semiHidden="1" w:unhideWhenUsed="1"/>
+    <w:lsdException w:name="Table Simple 1" w:semiHidden="1" w:unhideWhenUsed="1"/>
+    <w:lsdException w:name="Table Simple 2" w:semiHidden="1" w:unhideWhenUsed="1"/>
+    <w:lsdException w:name="Table Simple 3" w:semiHidden="1" w:unhideWhenUsed="1"/>
+    <w:lsdException w:name="Table Classic 1" w:semiHidden="1" w:unhideWhenUsed="1"/>
+    <w:lsdException w:name="Table Classic 2" w:semiHidden="1" w:unhideWhenUsed="1"/>
+    <w:lsdException w:name="Table Classic 3" w:semiHidden="1" w:unhideWhenUsed="1"/>
+    <w:lsdException w:name="Table Classic 4" w:semiHidden="1" w:unhideWhenUsed="1"/>
+    <w:lsdException w:name="Table Colorful 1" w:semiHidden="1" w:unhideWhenUsed="1"/>
+    <w:lsdException w:name="Table Colorful 2" w:semiHidden="1" w:unhideWhenUsed="1"/>
+    <w:lsdException w:name="Table Colorful 3" w:semiHidden="1" w:unhideWhenUsed="1"/>
+    <w:lsdException w:name="Table Columns 1" w:semiHidden="1" w:unhideWhenUsed="1"/>
+    <w:lsdException w:name="Table Columns 2" w:semiHidden="1" w:unhideWhenUsed="1"/>
+    <w:lsdException w:name="Table Columns 3" w:semiHidden="1" w:unhideWhenUsed="1"/>
+    <w:lsdException w:name="Table Columns 4" w:semiHidden="1" w:unhideWhenUsed="1"/>
+    <w:lsdException w:name="Table Columns 5" w:semiHidden="1" w:unhideWhenUsed="1"/>
+    <w:lsdException w:name="Table Grid 1" w:semiHidden="1" w:unhideWhenUsed="1"/>
+    <w:lsdException w:name="Table Grid 2" w:semiHidden="1" w:unhideWhenUsed="1"/>
+    <w:lsdException w:name="Table Grid 3" w:semiHidden="1" w:unhideWhenUsed="1"/>
+    <w:lsdException w:name="Table Grid 4" w:semiHidden="1" w:unhideWhenUsed="1"/>
+    <w:lsdException w:name="Table Grid 5" w:semiHidden="1" w:unhideWhenUsed="1"/>
+    <w:lsdException w:name="Table Grid 6" w:semiHidden="1" w:unhideWhenUsed="1"/>
+    <w:lsdException w:name="Table Grid 7" w:semiHidden="1" w:unhideWhenUsed="1"/>
+    <w:lsdException w:name="Table Grid 8" w:semiHidden="1" w:unhideWhenUsed="1"/>
+    <w:lsdException w:name="Table List 1" w:semiHidden="1" w:unhideWhenUsed="1"/>
+    <w:lsdException w:name="Table List 2" w:semiHidden="1" w:unhideWhenUsed="1"/>
+    <w:lsdException w:name="Table List 3" w:semiHidden="1" w:unhideWhenUsed="1"/>
+    <w:lsdException w:name="Table List 4" w:semiHidden="1" w:unhideWhenUsed="1"/>
+    <w:lsdException w:name="Table List 5" w:semiHidden="1" w:unhideWhenUsed="1"/>
+    <w:lsdException w:name="Table List 6" w:semiHidden="1" w:unhideWhenUsed="1"/>
+    <w:lsdException w:name="Table List 7" w:semiHidden="1" w:unhideWhenUsed="1"/>
+    <w:lsdException w:name="Table List 8" w:semiHidden="1" w:unhideWhenUsed="1"/>
+    <w:lsdException w:name="Table 3D effects 1" w:semiHidden="1" w:unhideWhenUsed="1"/>
+    <w:lsdException w:name="Table 3D effects 2" w:semiHidden="1" w:unhideWhenUsed="1"/>
+    <w:lsdException w:name="Table 3D effects 3" w:semiHidden="1" w:unhideWhenUsed="1"/>
+    <w:lsdException w:name="Table Contemporary" w:semiHidden="1" w:unhideWhenUsed="1"/>
+    <w:lsdException w:name="Table Elegant" w:semiHidden="1" w:unhideWhenUsed="1"/>
+    <w:lsdException w:name="Table Professional" w:semiHidden="1" w:unhideWhenUsed="1"/>
+    <w:lsdException w:name="Table Subtle 1" w:semiHidden="1" w:unhideWhenUsed="1"/>
+    <w:lsdException w:name="Table Subtle 2" w:semiHidden="1" w:unhideWhenUsed="1"/>
+    <w:lsdException w:name="Table Web 1" w:semiHidden="1" w:unhideWhenUsed="1"/>
+    <w:lsdException w:name="Table Web 2" w:semiHidden="1" w:unhideWhenUsed="1"/>
+    <w:lsdException w:name="Table Web 3" w:semiHidden="1" w:unhideWhenUsed="1"/>
+    <w:lsdException w:name="Balloon Text" w:semiHidden="1" w:unhideWhenUsed="1"/>
+    <w:lsdException w:name="Table Grid" w:uiPriority="39"/>
+    <w:lsdException w:name="Table Theme" w:semiHidden="1" w:unhideWhenUsed="1"/>
+    <w:lsdException w:name="Placeholder Text" w:semiHidden="1"/>
+    <w:lsdException w:name="No Spacing" w:uiPriority="1" w:qFormat="1"/>
+    <w:lsdException w:name="Light Shading" w:uiPriority="60"/>
+    <w:lsdException w:name="Light List" w:uiPriority="61"/>
+    <w:lsdException w:name="Light Grid" w:uiPriority="62"/>
+    <w:lsdException w:name="Medium Shading 1" w:uiPriority="63"/>
+    <w:lsdException w:name="Medium Shading 2" w:uiPriority="64"/>
+    <w:lsdException w:name="Medium List 1" w:uiPriority="65"/>
+    <w:lsdException w:name="Medium List 2" w:uiPriority="66"/>
+    <w:lsdException w:name="Medium Grid 1" w:uiPriority="67"/>
+    <w:lsdException w:name="Medium Grid 2" w:uiPriority="68"/>
+    <w:lsdException w:name="Medium Grid 3" w:uiPriority="69"/>
+    <w:lsdException w:name="Dark List" w:uiPriority="70"/>
+    <w:lsdException w:name="Colorful Shading" w:uiPriority="71"/>
+    <w:lsdException w:name="Colorful List" w:uiPriority="72"/>
+    <w:lsdException w:name="Colorful Grid" w:uiPriority="73"/>
+    <w:lsdException w:name="Light Shading Accent 1" w:uiPriority="60"/>
+    <w:lsdException w:name="Light List Accent 1" w:uiPriority="61"/>
+    <w:lsdException w:name="Light Grid Accent 1" w:uiPriority="62"/>
+    <w:lsdException w:name="Medium Shading 1 Accent 1" w:uiPriority="63"/>
+    <w:lsdException w:name="Medium Shading 2 Accent 1" w:uiPriority="64"/>
+    <w:lsdException w:name="Medium List 1 Accent 1" w:uiPriority="65"/>
+    <w:lsdException w:name="Revision" w:semiHidden="1"/>
+    <w:lsdException w:name="List Paragraph" w:uiPriority="34" w:qFormat="1"/>
+    <w:lsdException w:name="Quote" w:uiPriority="29" w:qFormat="1"/>
+    <w:lsdException w:name="Intense Quote" w:uiPriority="30" w:qFormat="1"/>
+    <w:lsdException w:name="Medium List 2 Accent 1" w:uiPriority="66"/>
+    <w:lsdException w:name="Medium Grid 1 Accent 1" w:uiPriority="67"/>
+    <w:lsdException w:name="Medium Grid 2 Accent 1" w:uiPriority="68"/>
+    <w:lsdException w:name="Medium Grid 3 Accent 1" w:uiPriority="69"/>
+    <w:lsdException w:name="Dark List Accent 1" w:uiPriority="70"/>
+    <w:lsdException w:name="Colorful Shading Accent 1" w:uiPriority="71"/>
+    <w:lsdException w:name="Colorful List Accent 1" w:uiPriority="72"/>
+    <w:lsdException w:name="Colorful Grid Accent 1" w:uiPriority="73"/>
+    <w:lsdException w:name="Light Shading Accent 2" w:uiPriority="60"/>
+    <w:lsdException w:name="Light List Accent 2" w:uiPriority="61"/>
+    <w:lsdException w:name="Light Grid Accent 2" w:uiPriority="62"/>
+    <w:lsdException w:name="Medium Shading 1 Accent 2" w:uiPriority="63"/>
+    <w:lsdException w:name="Medium Shading 2 Accent 2" w:uiPriority="64"/>
+    <w:lsdException w:name="Medium List 1 Accent 2" w:uiPriority="65"/>
+    <w:lsdException w:name="Medium List 2 Accent 2" w:uiPriority="66"/>
+    <w:lsdException w:name="Medium Grid 1 Accent 2" w:uiPriority="67"/>
+    <w:lsdException w:name="Medium Grid 2 Accent 2" w:uiPriority="68"/>
+    <w:lsdException w:name="Medium Grid 3 Accent 2" w:uiPriority="69"/>
+    <w:lsdException w:name="Dark List Accent 2" w:uiPriority="70"/>
+    <w:lsdException w:name="Colorful Shading Accent 2" w:uiPriority="71"/>
+    <w:lsdException w:name="Colorful List Accent 2" w:uiPriority="72"/>
+    <w:lsdException w:name="Colorful Grid Accent 2" w:uiPriority="73"/>
+    <w:lsdException w:name="Light Shading Accent 3" w:uiPriority="60"/>
+    <w:lsdException w:name="Light List Accent 3" w:uiPriority="61"/>
+    <w:lsdException w:name="Light Grid Accent 3" w:uiPriority="62"/>
+    <w:lsdException w:name="Medium Shading 1 Accent 3" w:uiPriority="63"/>
+    <w:lsdException w:name="Medium Shading 2 Accent 3" w:uiPriority="64"/>
+    <w:lsdException w:name="Medium List 1 Accent 3" w:uiPriority="65"/>
+    <w:lsdException w:name="Medium List 2 Accent 3" w:uiPriority="66"/>
+    <w:lsdException w:name="Medium Grid 1 Accent 3" w:uiPriority="67"/>
+    <w:lsdException w:name="Medium Grid 2 Accent 3" w:uiPriority="68"/>
+    <w:lsdException w:name="Medium Grid 3 Accent 3" w:uiPriority="69"/>
+    <w:lsdException w:name="Dark List Accent 3" w:uiPriority="70"/>
+    <w:lsdException w:name="Colorful Shading Accent 3" w:uiPriority="71"/>
+    <w:lsdException w:name="Colorful List Accent 3" w:uiPriority="72"/>
+    <w:lsdException w:name="Colorful Grid Accent 3" w:uiPriority="73"/>
+    <w:lsdException w:name="Light Shading Accent 4" w:uiPriority="60"/>
+    <w:lsdException w:name="Light List Accent 4" w:uiPriority="61"/>
+    <w:lsdException w:name="Light Grid Accent 4" w:uiPriority="62"/>
+    <w:lsdException w:name="Medium Shading 1 Accent 4" w:uiPriority="63"/>
+    <w:lsdException w:name="Medium Shading 2 Accent 4" w:uiPriority="64"/>
+    <w:lsdException w:name="Medium List 1 Accent 4" w:uiPriority="65"/>
+    <w:lsdException w:name="Medium List 2 Accent 4" w:uiPriority="66"/>
+    <w:lsdException w:name="Medium Grid 1 Accent 4" w:uiPriority="67"/>
+    <w:lsdException w:name="Medium Grid 2 Accent 4" w:uiPriority="68"/>
+    <w:lsdException w:name="Medium Grid 3 Accent 4" w:uiPriority="69"/>
+    <w:lsdException w:name="Dark List Accent 4" w:uiPriority="70"/>
+    <w:lsdException w:name="Colorful Shading Accent 4" w:uiPriority="71"/>
+    <w:lsdException w:name="Colorful List Accent 4" w:uiPriority="72"/>
+    <w:lsdException w:name="Colorful Grid Accent 4" w:uiPriority="73"/>
+    <w:lsdException w:name="Light Shading Accent 5" w:uiPriority="60"/>
+    <w:lsdException w:name="Light List Accent 5" w:uiPriority="61"/>
+    <w:lsdException w:name="Light Grid Accent 5" w:uiPriority="62"/>
+    <w:lsdException w:name="Medium Shading 1 Accent 5" w:uiPriority="63"/>
+    <w:lsdException w:name="Medium Shading 2 Accent 5" w:uiPriority="64"/>
+    <w:lsdException w:name="Medium List 1 Accent 5" w:uiPriority="65"/>
+    <w:lsdException w:name="Medium List 2 Accent 5" w:uiPriority="66"/>
+    <w:lsdException w:name="Medium Grid 1 Accent 5" w:uiPriority="67"/>
+    <w:lsdException w:name="Medium Grid 2 Accent 5" w:uiPriority="68"/>
+    <w:lsdException w:name="Medium Grid 3 Accent 5" w:uiPriority="69"/>
+    <w:lsdException w:name="Dark List Accent 5" w:uiPriority="70"/>
+    <w:lsdException w:name="Colorful Shading Accent 5" w:uiPriority="71"/>
+    <w:lsdException w:name="Colorful List Accent 5" w:uiPriority="72"/>
+    <w:lsdException w:name="Colorful Grid Accent 5" w:uiPriority="73"/>
+    <w:lsdException w:name="Light Shading Accent 6" w:uiPriority="60"/>
+    <w:lsdException w:name="Light List Accent 6" w:uiPriority="61"/>
+    <w:lsdException w:name="Light Grid Accent 6" w:uiPriority="62"/>
+    <w:lsdException w:name="Medium Shading 1 Accent 6" w:uiPriority="63"/>
+    <w:lsdException w:name="Medium Shading 2 Accent 6" w:uiPriority="64"/>
+    <w:lsdException w:name="Medium List 1 Accent 6" w:uiPriority="65"/>
+    <w:lsdException w:name="Medium List 2 Accent 6" w:uiPriority="66"/>
+    <w:lsdException w:name="Medium Grid 1 Accent 6" w:uiPriority="67"/>
+    <w:lsdException w:name="Medium Grid 2 Accent 6" w:uiPriority="68"/>
+    <w:lsdException w:name="Medium Grid 3 Accent 6" w:uiPriority="69"/>
+    <w:lsdException w:name="Dark List Accent 6" w:uiPriority="70"/>
+    <w:lsdException w:name="Colorful Shading Accent 6" w:uiPriority="71"/>
+    <w:lsdException w:name="Colorful List Accent 6" w:uiPriority="72"/>
+    <w:lsdException w:name="Colorful Grid Accent 6" w:uiPriority="73"/>
+    <w:lsdException w:name="Subtle Emphasis" w:uiPriority="19" w:qFormat="1"/>
+    <w:lsdException w:name="Intense Emphasis" w:uiPriority="21" w:qFormat="1"/>
+    <w:lsdException w:name="Subtle Reference" w:uiPriority="31" w:qFormat="1"/>
+    <w:lsdException w:name="Intense Reference" w:uiPriority="32" w:qFormat="1"/>
+    <w:lsdException w:name="Book Title" w:uiPriority="33" w:qFormat="1"/>
+    <w:lsdException w:name="Bibliography" w:semiHidden="1" w:uiPriority="37" w:unhideWhenUsed="1"/>
+    <w:lsdException w:name="TOC Heading" w:semiHidden="1" w:uiPriority="39" w:unhideWhenUsed="1" w:qFormat="1"/>
+    <w:lsdException w:name="Plain Table 1" w:uiPriority="41"/>
+    <w:lsdException w:name="Plain Table 2" w:uiPriority="42"/>
+    <w:lsdException w:name="Plain Table 3" w:uiPriority="43"/>
+    <w:lsdException w:name="Plain Table 4" w:uiPriority="44"/>
+    <w:lsdException w:name="Plain Table 5" w:uiPriority="45"/>
+    <w:lsdException w:name="Grid Table Light" w:uiPriority="40"/>
+    <w:lsdException w:name="Grid Table 1 Light" w:uiPriority="46"/>
+    <w:lsdException w:name="Grid Table 2" w:uiPriority="47"/>
+    <w:lsdException w:name="Grid Table 3" w:uiPriority="48"/>
+    <w:lsdException w:name="Grid Table 4" w:uiPriority="49"/>
+    <w:lsdException w:name="Grid Table 5 Dark" w:uiPriority="50"/>
+    <w:lsdException w:name="Grid Table 6 Colorful" w:uiPriority="51"/>
+    <w:lsdException w:name="Grid Table 7 Colorful" w:uiPriority="52"/>
+    <w:lsdException w:name="Grid Table 1 Light Accent 1" w:uiPriority="46"/>
+    <w:lsdException w:name="Grid Table 2 Accent 1" w:uiPriority="47"/>
+    <w:lsdException w:name="Grid Table 3 Accent 1" w:uiPriority="48"/>
+    <w:lsdException w:name="Grid Table 4 Accent 1" w:uiPriority="49"/>
+    <w:lsdException w:name="Grid Table 5 Dark Accent 1" w:uiPriority="50"/>
+    <w:lsdException w:name="Grid Table 6 Colorful Accent 1" w:uiPriority="51"/>
+    <w:lsdException w:name="Grid Table 7 Colorful Accent 1" w:uiPriority="52"/>
+    <w:lsdException w:name="Grid Table 1 Light Accent 2" w:uiPriority="46"/>
+    <w:lsdException w:name="Grid Table 2 Accent 2" w:uiPriority="47"/>
+    <w:lsdException w:name="Grid Table 3 Accent 2" w:uiPriority="48"/>
+    <w:lsdException w:name="Grid Table 4 Accent 2" w:uiPriority="49"/>
+    <w:lsdException w:name="Grid Table 5 Dark Accent 2" w:uiPriority="50"/>
+    <w:lsdException w:name="Grid Table 6 Colorful Accent 2" w:uiPriority="51"/>
+    <w:lsdException w:name="Grid Table 7 Colorful Accent 2" w:uiPriority="52"/>
+    <w:lsdException w:name="Grid Table 1 Light Accent 3" w:uiPriority="46"/>
+    <w:lsdException w:name="Grid Table 2 Accent 3" w:uiPriority="47"/>
+    <w:lsdException w:name="Grid Table 3 Accent 3" w:uiPriority="48"/>
+    <w:lsdException w:name="Grid Table 4 Accent 3" w:uiPriority="49"/>
+    <w:lsdException w:name="Grid Table 5 Dark Accent 3" w:uiPriority="50"/>
+    <w:lsdException w:name="Grid Table 6 Colorful Accent 3" w:uiPriority="51"/>
+    <w:lsdException w:name="Grid Table 7 Colorful Accent 3" w:uiPriority="52"/>
+    <w:lsdException w:name="Grid Table 1 Light Accent 4" w:uiPriority="46"/>
+    <w:lsdException w:name="Grid Table 2 Accent 4" w:uiPriority="47"/>
+    <w:lsdException w:name="Grid Table 3 Accent 4" w:uiPriority="48"/>
+    <w:lsdException w:name="Grid Table 4 Accent 4" w:uiPriority="49"/>
+    <w:lsdException w:name="Grid Table 5 Dark Accent 4" w:uiPriority="50"/>
+    <w:lsdException w:name="Grid Table 6 Colorful Accent 4" w:uiPriority="51"/>
+    <w:lsdException w:name="Grid Table 7 Colorful Accent 4" w:uiPriority="52"/>
+    <w:lsdException w:name="Grid Table 1 Light Accent 5" w:uiPriority="46"/>
+    <w:lsdException w:name="Grid Table 2 Accent 5" w:uiPriority="47"/>
+    <w:lsdException w:name="Grid Table 3 Accent 5" w:uiPriority="48"/>
+    <w:lsdException w:name="Grid Table 4 Accent 5" w:uiPriority="49"/>
+    <w:lsdException w:name="Grid Table 5 Dark Accent 5" w:uiPriority="50"/>
+    <w:lsdException w:name="Grid Table 6 Colorful Accent 5" w:uiPriority="51"/>
+    <w:lsdException w:name="Grid Table 7 Colorful Accent 5" w:uiPriority="52"/>
+    <w:lsdException w:name="Grid Table 1 Light Accent 6" w:uiPriority="46"/>
+    <w:lsdException w:name="Grid Table 2 Accent 6" w:uiPriority="47"/>
+    <w:lsdException w:name="Grid Table 3 Accent 6" w:uiPriority="48"/>
+    <w:lsdException w:name="Grid Table 4 Accent 6" w:uiPriority="49"/>
+    <w:lsdException w:name="Grid Table 5 Dark Accent 6" w:uiPriority="50"/>
+    <w:lsdException w:name="Grid Table 6 Colorful Accent 6" w:uiPriority="51"/>
+    <w:lsdException w:name="Grid Table 7 Colorful Accent 6" w:uiPriority="52"/>
+    <w:lsdException w:name="List Table 1 Light" w:uiPriority="46"/>
+    <w:lsdException w:name="List Table 2" w:uiPriority="47"/>
+    <w:lsdException w:name="List Table 3" w:uiPriority="48"/>
+    <w:lsdException w:name="List Table 4" w:uiPriority="49"/>
+    <w:lsdException w:name="List Table 5 Dark" w:uiPriority="50"/>
+    <w:lsdException w:name="List Table 6 Colorful" w:uiPriority="51"/>
+    <w:lsdException w:name="List Table 7 Colorful" w:uiPriority="52"/>
+    <w:lsdException w:name="List Table 1 Light Accent 1" w:uiPriority="46"/>
+    <w:lsdException w:name="List Table 2 Accent 1" w:uiPriority="47"/>
+    <w:lsdException w:name="List Table 3 Accent 1" w:uiPriority="48"/>
+    <w:lsdException w:name="List Table 4 Accent 1" w:uiPriority="49"/>
+    <w:lsdException w:name="List Table 5 Dark Accent 1" w:uiPriority="50"/>
+    <w:lsdException w:name="List Table 6 Colorful Accent 1" w:uiPriority="51"/>
+    <w:lsdException w:name="List Table 7 Colorful Accent 1" w:uiPriority="52"/>
+    <w:lsdException w:name="List Table 1 Light Accent 2" w:uiPriority="46"/>
+    <w:lsdException w:name="List Table 2 Accent 2" w:uiPriority="47"/>
+    <w:lsdException w:name="List Table 3 Accent 2" w:uiPriority="48"/>
+    <w:lsdException w:name="List Table 4 Accent 2" w:uiPriority="49"/>
+    <w:lsdException w:name="List Table 5 Dark Accent 2" w:uiPriority="50"/>
+    <w:lsdException w:name="List Table 6 Colorful Accent 2" w:uiPriority="51"/>
+    <w:lsdException w:name="List Table 7 Colorful Accent 2" w:uiPriority="52"/>
+    <w:lsdException w:name="List Table 1 Light Accent 3" w:uiPriority="46"/>
+    <w:lsdException w:name="List Table 2 Accent 3" w:uiPriority="47"/>
+    <w:lsdException w:name="List Table 3 Accent 3" w:uiPriority="48"/>
+    <w:lsdException w:name="List Table 4 Accent 3" w:uiPriority="49"/>
+    <w:lsdException w:name="List Table 5 Dark Accent 3" w:uiPriority="50"/>
+    <w:lsdException w:name="List Table 6 Colorful Accent 3" w:uiPriority="51"/>
+    <w:lsdException w:name="List Table 7 Colorful Accent 3" w:uiPriority="52"/>
+    <w:lsdException w:name="List Table 1 Light Accent 4" w:uiPriority="46"/>
+    <w:lsdException w:name="List Table 2 Accent 4" w:uiPriority="47"/>
+    <w:lsdException w:name="List Table 3 Accent 4" w:uiPriority="48"/>
+    <w:lsdException w:name="List Table 4 Accent 4" w:uiPriority="49"/>
+    <w:lsdException w:name="List Table 5 Dark Accent 4" w:uiPriority="50"/>
+    <w:lsdException w:name="List Table 6 Colorful Accent 4" w:uiPriority="51"/>
+    <w:lsdException w:name="List Table 7 Colorful Accent 4" w:uiPriority="52"/>
+    <w:lsdException w:name="List Table 1 Light Accent 5" w:uiPriority="46"/>
+    <w:lsdException w:name="List Table 2 Accent 5" w:uiPriority="47"/>
+    <w:lsdException w:name="List Table 3 Accent 5" w:uiPriority="48"/>
+    <w:lsdException w:name="List Table 4 Accent 5" w:uiPriority="49"/>
+    <w:lsdException w:name="List Table 5 Dark Accent 5" w:uiPriority="50"/>
+    <w:lsdException w:name="List Table 6 Colorful Accent 5" w:uiPriority="51"/>
+    <w:lsdException w:name="List Table 7 Colorful Accent 5" w:uiPriority="52"/>
+    <w:lsdException w:name="List Table 1 Light Accent 6" w:uiPriority="46"/>
+    <w:lsdException w:name="List Table 2 Accent 6" w:uiPriority="47"/>
+    <w:lsdException w:name="List Table 3 Accent 6" w:uiPriority="48"/>
+    <w:lsdException w:name="List Table 4 Accent 6" w:uiPriority="49"/>
+    <w:lsdException w:name="List Table 5 Dark Accent 6" w:uiPriority="50"/>
+    <w:lsdException w:name="List Table 6 Colorful Accent 6" w:uiPriority="51"/>
+    <w:lsdException w:name="List Table 7 Colorful Accent 6" w:uiPriority="52"/>
   </w:latentStyles>
   <w:style w:type="paragraph" w:default="1" w:styleId="Normal">
     <w:name w:val="Normal"/>
@@ -25407,7 +26592,7 @@
   <a:extraClrSchemeLst/>
   <a:extLst>
     <a:ext uri="{05A4C25C-085E-4340-85A3-A5531E510DB2}">
-      <thm15:themeFamily xmlns:thm15="http://schemas.microsoft.com/office/thememl/2012/main" xmlns="" name="Office Theme" id="{62F939B6-93AF-4DB8-9C6B-D6C7DFDC589F}" vid="{4A3C46E8-61CC-4603-A589-7422A47A8E4A}"/>
+      <thm15:themeFamily xmlns:thm15="http://schemas.microsoft.com/office/thememl/2012/main" name="Office Theme" id="{62F939B6-93AF-4DB8-9C6B-D6C7DFDC589F}" vid="{4A3C46E8-61CC-4603-A589-7422A47A8E4A}"/>
     </a:ext>
   </a:extLst>
 </a:theme>

</xml_diff>